<commit_message>
Modified proposal - review 1
</commit_message>
<xml_diff>
--- a/conApp/proposal/conApp Proposal.docx
+++ b/conApp/proposal/conApp Proposal.docx
@@ -396,10 +396,28 @@
       <w:r>
         <w:rPr>
           <w:rFonts w:ascii="Verdana" w:eastAsia="Verdana" w:hAnsi="Verdana" w:cs="Verdana"/>
-          <w:sz w:val="20"/>
-          <w:szCs w:val="20"/>
-        </w:rPr>
-        <w:t>3. What is your github username(s):</w:t>
+          <w:b/>
+          <w:sz w:val="20"/>
+          <w:szCs w:val="20"/>
+        </w:rPr>
+        <w:t>3</w:t>
+      </w:r>
+      <w:r>
+        <w:rPr>
+          <w:rFonts w:ascii="Verdana" w:eastAsia="Verdana" w:hAnsi="Verdana" w:cs="Verdana"/>
+          <w:sz w:val="20"/>
+          <w:szCs w:val="20"/>
+        </w:rPr>
+        <w:t xml:space="preserve">. </w:t>
+      </w:r>
+      <w:r>
+        <w:rPr>
+          <w:rFonts w:ascii="Verdana" w:eastAsia="Verdana" w:hAnsi="Verdana" w:cs="Verdana"/>
+          <w:b/>
+          <w:sz w:val="20"/>
+          <w:szCs w:val="20"/>
+        </w:rPr>
+        <w:t>What is your github username(s):</w:t>
       </w:r>
     </w:p>
     <w:p>
@@ -454,10 +472,6 @@
     <w:p>
       <w:pPr>
         <w:pStyle w:val="ListParagraph"/>
-        <w:numPr>
-          <w:ilvl w:val="0"/>
-          <w:numId w:val="4"/>
-        </w:numPr>
         <w:jc w:val="both"/>
         <w:rPr>
           <w:rFonts w:ascii="Verdana" w:eastAsia="Verdana" w:hAnsi="Verdana" w:cs="Verdana"/>
@@ -537,12 +551,22 @@
           <w:sz w:val="20"/>
           <w:szCs w:val="20"/>
         </w:rPr>
-        <w:t xml:space="preserve">4. Which </w:t>
+        <w:t xml:space="preserve">4. </w:t>
+      </w:r>
+      <w:r>
+        <w:rPr>
+          <w:rFonts w:ascii="Verdana" w:eastAsia="Verdana" w:hAnsi="Verdana" w:cs="Verdana"/>
+          <w:b/>
+          <w:sz w:val="20"/>
+          <w:szCs w:val="20"/>
+        </w:rPr>
+        <w:t xml:space="preserve">Which </w:t>
       </w:r>
       <w:proofErr w:type="spellStart"/>
       <w:r>
         <w:rPr>
           <w:rFonts w:ascii="Verdana" w:eastAsia="Verdana" w:hAnsi="Verdana" w:cs="Verdana"/>
+          <w:b/>
           <w:sz w:val="20"/>
           <w:szCs w:val="20"/>
         </w:rPr>
@@ -552,28 +576,11 @@
       <w:r>
         <w:rPr>
           <w:rFonts w:ascii="Verdana" w:eastAsia="Verdana" w:hAnsi="Verdana" w:cs="Verdana"/>
-          <w:sz w:val="20"/>
-          <w:szCs w:val="20"/>
-        </w:rPr>
-        <w:t xml:space="preserve"> </w:t>
-      </w:r>
-      <w:proofErr w:type="spellStart"/>
-      <w:r>
-        <w:rPr>
-          <w:rFonts w:ascii="Verdana" w:eastAsia="Verdana" w:hAnsi="Verdana" w:cs="Verdana"/>
-          <w:sz w:val="20"/>
-          <w:szCs w:val="20"/>
-        </w:rPr>
-        <w:t>GSoC</w:t>
-      </w:r>
-      <w:proofErr w:type="spellEnd"/>
-      <w:r>
-        <w:rPr>
-          <w:rFonts w:ascii="Verdana" w:eastAsia="Verdana" w:hAnsi="Verdana" w:cs="Verdana"/>
-          <w:sz w:val="20"/>
-          <w:szCs w:val="20"/>
-        </w:rPr>
-        <w:t xml:space="preserve"> project are you applying for (</w:t>
+          <w:b/>
+          <w:sz w:val="20"/>
+          <w:szCs w:val="20"/>
+        </w:rPr>
+        <w:t xml:space="preserve"> GSoC project are you applying for (</w:t>
       </w:r>
       <w:r>
         <w:rPr>
@@ -589,6 +596,7 @@
       <w:r>
         <w:rPr>
           <w:rFonts w:ascii="Verdana" w:eastAsia="Verdana" w:hAnsi="Verdana" w:cs="Verdana"/>
+          <w:b/>
           <w:sz w:val="20"/>
           <w:szCs w:val="20"/>
         </w:rPr>
@@ -992,25 +1000,7 @@
           <w:sz w:val="20"/>
           <w:szCs w:val="20"/>
         </w:rPr>
-        <w:t xml:space="preserve">5a. [Optional] Look through the issues opened on the project’s GitHub page and find a bug. Comment on the issue that you are a </w:t>
-      </w:r>
-      <w:proofErr w:type="spellStart"/>
-      <w:r>
-        <w:rPr>
-          <w:rFonts w:ascii="Verdana" w:eastAsia="Verdana" w:hAnsi="Verdana" w:cs="Verdana"/>
-          <w:sz w:val="20"/>
-          <w:szCs w:val="20"/>
-        </w:rPr>
-        <w:t>GSoC</w:t>
-      </w:r>
-      <w:proofErr w:type="spellEnd"/>
-      <w:r>
-        <w:rPr>
-          <w:rFonts w:ascii="Verdana" w:eastAsia="Verdana" w:hAnsi="Verdana" w:cs="Verdana"/>
-          <w:sz w:val="20"/>
-          <w:szCs w:val="20"/>
-        </w:rPr>
-        <w:t xml:space="preserve"> aspirant. Link the issue and the pull request here. (DO NOT copy anyone else’s work.)</w:t>
+        <w:t>5a. [Optional] Look through the issues opened on the project’s GitHub page and find a bug. Comment on the issue that you are a GSoC aspirant. Link the issue and the pull request here. (DO NOT copy anyone else’s work.)</w:t>
       </w:r>
     </w:p>
     <w:p>
@@ -1317,6 +1307,9 @@
         <w:pStyle w:val="Heading3"/>
         <w:contextualSpacing w:val="0"/>
         <w:jc w:val="both"/>
+        <w:rPr>
+          <w:b/>
+        </w:rPr>
       </w:pPr>
       <w:bookmarkStart w:id="4" w:name="_k05pvgl09xy2" w:colFirst="0" w:colLast="0"/>
       <w:bookmarkEnd w:id="4"/>
@@ -2126,39 +2119,96 @@
     </w:p>
     <w:p>
       <w:pPr>
-        <w:rPr>
-          <w:rFonts w:ascii="Verdana" w:eastAsia="Verdana" w:hAnsi="Verdana" w:cs="Verdana"/>
-          <w:sz w:val="20"/>
-          <w:szCs w:val="20"/>
-        </w:rPr>
-      </w:pPr>
-    </w:p>
-    <w:p>
-      <w:pPr>
-        <w:rPr>
-          <w:rFonts w:ascii="Verdana" w:eastAsia="Verdana" w:hAnsi="Verdana" w:cs="Verdana"/>
-          <w:sz w:val="20"/>
-          <w:szCs w:val="20"/>
-        </w:rPr>
-      </w:pPr>
-      <w:r>
-        <w:rPr>
-          <w:rFonts w:ascii="Verdana" w:eastAsia="Verdana" w:hAnsi="Verdana" w:cs="Verdana"/>
-          <w:sz w:val="20"/>
-          <w:szCs w:val="20"/>
-        </w:rPr>
-        <w:t xml:space="preserve">19. We use GitHub for our projects. Do you have experience with any version control software? Please describe the experience and list the different </w:t>
-      </w:r>
-      <w:proofErr w:type="spellStart"/>
-      <w:r>
-        <w:rPr>
-          <w:rFonts w:ascii="Verdana" w:eastAsia="Verdana" w:hAnsi="Verdana" w:cs="Verdana"/>
-          <w:sz w:val="20"/>
-          <w:szCs w:val="20"/>
-        </w:rPr>
-        <w:t>softwares</w:t>
-      </w:r>
-      <w:proofErr w:type="spellEnd"/>
+        <w:jc w:val="both"/>
+        <w:rPr>
+          <w:rFonts w:ascii="Verdana" w:eastAsia="Verdana" w:hAnsi="Verdana" w:cs="Verdana"/>
+          <w:sz w:val="20"/>
+          <w:szCs w:val="20"/>
+        </w:rPr>
+      </w:pPr>
+    </w:p>
+    <w:p>
+      <w:pPr>
+        <w:pStyle w:val="ListParagraph"/>
+        <w:numPr>
+          <w:ilvl w:val="0"/>
+          <w:numId w:val="13"/>
+        </w:numPr>
+        <w:jc w:val="both"/>
+        <w:rPr>
+          <w:rFonts w:ascii="Verdana" w:eastAsia="Verdana" w:hAnsi="Verdana" w:cs="Verdana"/>
+          <w:sz w:val="20"/>
+          <w:szCs w:val="20"/>
+        </w:rPr>
+      </w:pPr>
+      <w:r>
+        <w:rPr>
+          <w:rFonts w:ascii="Verdana" w:eastAsia="Verdana" w:hAnsi="Verdana" w:cs="Verdana"/>
+          <w:sz w:val="20"/>
+          <w:szCs w:val="20"/>
+        </w:rPr>
+        <w:t>I</w:t>
+      </w:r>
+    </w:p>
+    <w:p>
+      <w:pPr>
+        <w:jc w:val="both"/>
+        <w:rPr>
+          <w:rFonts w:ascii="Verdana" w:eastAsia="Verdana" w:hAnsi="Verdana" w:cs="Verdana"/>
+          <w:sz w:val="20"/>
+          <w:szCs w:val="20"/>
+        </w:rPr>
+      </w:pPr>
+      <w:bookmarkStart w:id="14" w:name="_GoBack"/>
+      <w:bookmarkEnd w:id="14"/>
+    </w:p>
+    <w:p>
+      <w:pPr>
+        <w:rPr>
+          <w:rFonts w:ascii="Verdana" w:eastAsia="Verdana" w:hAnsi="Verdana" w:cs="Verdana"/>
+          <w:sz w:val="20"/>
+          <w:szCs w:val="20"/>
+        </w:rPr>
+      </w:pPr>
+      <w:r>
+        <w:rPr>
+          <w:rFonts w:ascii="Verdana" w:eastAsia="Verdana" w:hAnsi="Verdana" w:cs="Verdana"/>
+          <w:sz w:val="20"/>
+          <w:szCs w:val="20"/>
+        </w:rPr>
+        <w:t>19. We use GitHub for our projects. Do you have experience with any version control software? Please describe the experience and list the different softwares.</w:t>
+      </w:r>
+    </w:p>
+    <w:p>
+      <w:pPr>
+        <w:rPr>
+          <w:rFonts w:ascii="Verdana" w:eastAsia="Verdana" w:hAnsi="Verdana" w:cs="Verdana"/>
+          <w:sz w:val="20"/>
+          <w:szCs w:val="20"/>
+        </w:rPr>
+      </w:pPr>
+    </w:p>
+    <w:p>
+      <w:pPr>
+        <w:pStyle w:val="ListParagraph"/>
+        <w:numPr>
+          <w:ilvl w:val="0"/>
+          <w:numId w:val="14"/>
+        </w:numPr>
+        <w:rPr>
+          <w:rFonts w:ascii="Verdana" w:eastAsia="Verdana" w:hAnsi="Verdana" w:cs="Verdana"/>
+          <w:sz w:val="20"/>
+          <w:szCs w:val="20"/>
+        </w:rPr>
+      </w:pPr>
+      <w:r>
+        <w:rPr>
+          <w:rFonts w:ascii="Verdana" w:eastAsia="Verdana" w:hAnsi="Verdana" w:cs="Verdana"/>
+          <w:sz w:val="20"/>
+          <w:szCs w:val="20"/>
+        </w:rPr>
+        <w:t>Yes. Since I have been working from the past year for open source projects I’m quite well versed with GitHub and GitLab also have experience from my internship where colleagues share the code using GitLab private repositories (since I’m working as an intern for the organization the repositories are private)</w:t>
+      </w:r>
       <w:r>
         <w:rPr>
           <w:rFonts w:ascii="Verdana" w:eastAsia="Verdana" w:hAnsi="Verdana" w:cs="Verdana"/>
@@ -2170,28 +2220,140 @@
     </w:p>
     <w:p>
       <w:pPr>
-        <w:rPr>
-          <w:rFonts w:ascii="Verdana" w:eastAsia="Verdana" w:hAnsi="Verdana" w:cs="Verdana"/>
-          <w:sz w:val="20"/>
-          <w:szCs w:val="20"/>
-        </w:rPr>
-      </w:pPr>
-    </w:p>
-    <w:p>
-      <w:pPr>
-        <w:rPr>
-          <w:rFonts w:ascii="Verdana" w:eastAsia="Verdana" w:hAnsi="Verdana" w:cs="Verdana"/>
-          <w:sz w:val="20"/>
-          <w:szCs w:val="20"/>
-        </w:rPr>
-      </w:pPr>
-      <w:r>
-        <w:rPr>
-          <w:rFonts w:ascii="Verdana" w:eastAsia="Verdana" w:hAnsi="Verdana" w:cs="Verdana"/>
-          <w:sz w:val="20"/>
-          <w:szCs w:val="20"/>
-        </w:rPr>
+        <w:pStyle w:val="ListParagraph"/>
+        <w:rPr>
+          <w:rFonts w:ascii="Verdana" w:eastAsia="Verdana" w:hAnsi="Verdana" w:cs="Verdana"/>
+          <w:sz w:val="20"/>
+          <w:szCs w:val="20"/>
+        </w:rPr>
+      </w:pPr>
+    </w:p>
+    <w:p>
+      <w:pPr>
+        <w:pStyle w:val="ListParagraph"/>
+        <w:rPr>
+          <w:rFonts w:ascii="Verdana" w:eastAsia="Verdana" w:hAnsi="Verdana" w:cs="Verdana"/>
+          <w:sz w:val="20"/>
+          <w:szCs w:val="20"/>
+        </w:rPr>
+      </w:pPr>
+      <w:r>
+        <w:rPr>
+          <w:rFonts w:ascii="Verdana" w:eastAsia="Verdana" w:hAnsi="Verdana" w:cs="Verdana"/>
+          <w:sz w:val="20"/>
+          <w:szCs w:val="20"/>
+        </w:rPr>
+        <w:t>Also, currently I’m storing all the mockups and proposals in my private repository in GitHub private repository to which I got access thanks to GitHub Student Developer Pack</w:t>
+      </w:r>
+      <w:r>
+        <w:rPr>
+          <w:rFonts w:ascii="Verdana" w:eastAsia="Verdana" w:hAnsi="Verdana" w:cs="Verdana"/>
+          <w:sz w:val="20"/>
+          <w:szCs w:val="20"/>
+        </w:rPr>
+        <w:t xml:space="preserve"> which gives me access to unlimited private repositories in GitHub and many more offers.</w:t>
+      </w:r>
+    </w:p>
+    <w:p>
+      <w:pPr>
+        <w:pStyle w:val="ListParagraph"/>
+        <w:ind w:left="360"/>
+        <w:rPr>
+          <w:rFonts w:ascii="Verdana" w:eastAsia="Verdana" w:hAnsi="Verdana" w:cs="Verdana"/>
+          <w:sz w:val="20"/>
+          <w:szCs w:val="20"/>
+        </w:rPr>
+      </w:pPr>
+    </w:p>
+    <w:p>
+      <w:pPr>
+        <w:rPr>
+          <w:rFonts w:ascii="Verdana" w:eastAsia="Verdana" w:hAnsi="Verdana" w:cs="Verdana"/>
+          <w:sz w:val="20"/>
+          <w:szCs w:val="20"/>
+        </w:rPr>
+      </w:pPr>
+      <w:r>
+        <w:rPr>
+          <w:rFonts w:ascii="Verdana" w:eastAsia="Verdana" w:hAnsi="Verdana" w:cs="Verdana"/>
+          <w:sz w:val="20"/>
+          <w:szCs w:val="20"/>
+        </w:rPr>
+        <w:lastRenderedPageBreak/>
         <w:t>20. Describe any commitments you have over the time period of GSOC (including the community bonding period), such as classes, a summer job, vacation plans, final exams, master's thesis, etc.</w:t>
+      </w:r>
+    </w:p>
+    <w:p>
+      <w:pPr>
+        <w:rPr>
+          <w:rFonts w:ascii="Verdana" w:eastAsia="Verdana" w:hAnsi="Verdana" w:cs="Verdana"/>
+          <w:sz w:val="20"/>
+          <w:szCs w:val="20"/>
+        </w:rPr>
+      </w:pPr>
+    </w:p>
+    <w:p>
+      <w:pPr>
+        <w:pStyle w:val="ListParagraph"/>
+        <w:numPr>
+          <w:ilvl w:val="0"/>
+          <w:numId w:val="11"/>
+        </w:numPr>
+        <w:rPr>
+          <w:rFonts w:ascii="Verdana" w:eastAsia="Verdana" w:hAnsi="Verdana" w:cs="Verdana"/>
+          <w:sz w:val="20"/>
+          <w:szCs w:val="20"/>
+        </w:rPr>
+      </w:pPr>
+      <w:r>
+        <w:rPr>
+          <w:rFonts w:ascii="Verdana" w:eastAsia="Verdana" w:hAnsi="Verdana" w:cs="Verdana"/>
+          <w:sz w:val="20"/>
+          <w:szCs w:val="20"/>
+        </w:rPr>
+        <w:t>The only commitment I have during the period of GSoC is my</w:t>
+      </w:r>
+      <w:r>
+        <w:rPr>
+          <w:rFonts w:ascii="Verdana" w:eastAsia="Verdana" w:hAnsi="Verdana" w:cs="Verdana"/>
+          <w:sz w:val="20"/>
+          <w:szCs w:val="20"/>
+        </w:rPr>
+        <w:t xml:space="preserve"> final year exams which are from 3</w:t>
+      </w:r>
+      <w:r>
+        <w:rPr>
+          <w:rFonts w:ascii="Verdana" w:eastAsia="Verdana" w:hAnsi="Verdana" w:cs="Verdana"/>
+          <w:sz w:val="20"/>
+          <w:szCs w:val="20"/>
+          <w:vertAlign w:val="superscript"/>
+        </w:rPr>
+        <w:t>rd</w:t>
+      </w:r>
+      <w:r>
+        <w:rPr>
+          <w:rFonts w:ascii="Verdana" w:eastAsia="Verdana" w:hAnsi="Verdana" w:cs="Verdana"/>
+          <w:sz w:val="20"/>
+          <w:szCs w:val="20"/>
+        </w:rPr>
+        <w:t xml:space="preserve"> May 2017 – 13</w:t>
+      </w:r>
+      <w:r>
+        <w:rPr>
+          <w:rFonts w:ascii="Verdana" w:eastAsia="Verdana" w:hAnsi="Verdana" w:cs="Verdana"/>
+          <w:sz w:val="20"/>
+          <w:szCs w:val="20"/>
+          <w:vertAlign w:val="superscript"/>
+        </w:rPr>
+        <w:t>th</w:t>
+      </w:r>
+      <w:r>
+        <w:rPr>
+          <w:rFonts w:ascii="Verdana" w:eastAsia="Verdana" w:hAnsi="Verdana" w:cs="Verdana"/>
+          <w:sz w:val="20"/>
+          <w:szCs w:val="20"/>
+        </w:rPr>
+        <w:t xml:space="preserve"> May 2017. Once these are done I’d love to give full commitment to the project I’m working on and complete it in the given time.</w:t>
       </w:r>
     </w:p>
     <w:p>
@@ -2207,6 +2369,7 @@
       <w:pPr>
         <w:jc w:val="both"/>
         <w:rPr>
+          <w:b/>
           <w:sz w:val="27"/>
           <w:szCs w:val="27"/>
         </w:rPr>
@@ -2214,6 +2377,7 @@
       <w:r>
         <w:rPr>
           <w:rFonts w:ascii="Verdana" w:eastAsia="Verdana" w:hAnsi="Verdana" w:cs="Verdana"/>
+          <w:b/>
           <w:sz w:val="20"/>
           <w:szCs w:val="20"/>
         </w:rPr>
@@ -2421,7 +2585,6 @@
           <w:sz w:val="20"/>
           <w:szCs w:val="20"/>
         </w:rPr>
-        <w:lastRenderedPageBreak/>
         <w:t>Java, J</w:t>
       </w:r>
       <w:r>
@@ -2505,7 +2668,7 @@
           <w:sz w:val="20"/>
           <w:szCs w:val="20"/>
         </w:rPr>
-        <w:t>(UWP, ASP.NET, ADO.NET, Windows Phone 8.1),</w:t>
+        <w:t>(UWP, ASP.NET, ADO.NET, Windows Phone 8.1</w:t>
       </w:r>
       <w:r>
         <w:rPr>
@@ -2513,6 +2676,22 @@
           <w:sz w:val="20"/>
           <w:szCs w:val="20"/>
         </w:rPr>
+        <w:t>, Unity Game Development and Augmented Reality</w:t>
+      </w:r>
+      <w:r>
+        <w:rPr>
+          <w:rFonts w:ascii="Verdana" w:hAnsi="Verdana"/>
+          <w:sz w:val="20"/>
+          <w:szCs w:val="20"/>
+        </w:rPr>
+        <w:t>),</w:t>
+      </w:r>
+      <w:r>
+        <w:rPr>
+          <w:rFonts w:ascii="Verdana" w:hAnsi="Verdana"/>
+          <w:sz w:val="20"/>
+          <w:szCs w:val="20"/>
+        </w:rPr>
         <w:t xml:space="preserve"> Swift (in 3</w:t>
       </w:r>
       <w:r>
@@ -2530,7 +2709,31 @@
           <w:sz w:val="20"/>
           <w:szCs w:val="20"/>
         </w:rPr>
-        <w:t xml:space="preserve"> Year i.e. 2015)</w:t>
+        <w:t xml:space="preserve"> Year</w:t>
+      </w:r>
+      <w:r>
+        <w:rPr>
+          <w:rFonts w:ascii="Verdana" w:hAnsi="Verdana"/>
+          <w:sz w:val="20"/>
+          <w:szCs w:val="20"/>
+        </w:rPr>
+        <w:t xml:space="preserve"> ending</w:t>
+      </w:r>
+      <w:r>
+        <w:rPr>
+          <w:rFonts w:ascii="Verdana" w:hAnsi="Verdana"/>
+          <w:sz w:val="20"/>
+          <w:szCs w:val="20"/>
+        </w:rPr>
+        <w:t xml:space="preserve"> i.e. 2016</w:t>
+      </w:r>
+      <w:r>
+        <w:rPr>
+          <w:rFonts w:ascii="Verdana" w:hAnsi="Verdana"/>
+          <w:sz w:val="20"/>
+          <w:szCs w:val="20"/>
+        </w:rPr>
+        <w:t>)</w:t>
       </w:r>
     </w:p>
     <w:p>
@@ -2575,13 +2778,15 @@
         <w:contextualSpacing/>
         <w:rPr>
           <w:rFonts w:ascii="Verdana" w:hAnsi="Verdana"/>
-          <w:sz w:val="20"/>
-          <w:szCs w:val="20"/>
-        </w:rPr>
-      </w:pPr>
-      <w:r>
-        <w:rPr>
-          <w:rFonts w:ascii="Verdana" w:eastAsia="Verdana" w:hAnsi="Verdana" w:cs="Verdana"/>
+          <w:b/>
+          <w:sz w:val="20"/>
+          <w:szCs w:val="20"/>
+        </w:rPr>
+      </w:pPr>
+      <w:r>
+        <w:rPr>
+          <w:rFonts w:ascii="Verdana" w:eastAsia="Verdana" w:hAnsi="Verdana" w:cs="Verdana"/>
+          <w:b/>
           <w:sz w:val="20"/>
           <w:szCs w:val="20"/>
         </w:rPr>
@@ -2623,7 +2828,7 @@
           <w:sz w:val="20"/>
           <w:szCs w:val="20"/>
         </w:rPr>
-        <w:t xml:space="preserve"> had a passion towards programming languages i.e. whatever I used to do related to programming</w:t>
+        <w:t xml:space="preserve"> had a passion towards</w:t>
       </w:r>
       <w:r>
         <w:rPr>
@@ -2631,7 +2836,87 @@
           <w:sz w:val="20"/>
           <w:szCs w:val="20"/>
         </w:rPr>
-        <w:t xml:space="preserve"> I loved to do and I never felt any dislike towards them because I just love to learn something new always and </w:t>
+        <w:t xml:space="preserve"> computers so</w:t>
+      </w:r>
+      <w:r>
+        <w:rPr>
+          <w:rFonts w:ascii="Verdana" w:hAnsi="Verdana"/>
+          <w:sz w:val="20"/>
+          <w:szCs w:val="20"/>
+        </w:rPr>
+        <w:t xml:space="preserve"> programming </w:t>
+      </w:r>
+      <w:r>
+        <w:rPr>
+          <w:rFonts w:ascii="Verdana" w:hAnsi="Verdana"/>
+          <w:sz w:val="20"/>
+          <w:szCs w:val="20"/>
+        </w:rPr>
+        <w:t>is something I fascinate. W</w:t>
+      </w:r>
+      <w:r>
+        <w:rPr>
+          <w:rFonts w:ascii="Verdana" w:hAnsi="Verdana"/>
+          <w:sz w:val="20"/>
+          <w:szCs w:val="20"/>
+        </w:rPr>
+        <w:t>hatever I do related to programming</w:t>
+      </w:r>
+      <w:r>
+        <w:rPr>
+          <w:rFonts w:ascii="Verdana" w:hAnsi="Verdana"/>
+          <w:sz w:val="20"/>
+          <w:szCs w:val="20"/>
+        </w:rPr>
+        <w:t>…</w:t>
+      </w:r>
+      <w:r>
+        <w:rPr>
+          <w:rFonts w:ascii="Verdana" w:hAnsi="Verdana"/>
+          <w:sz w:val="20"/>
+          <w:szCs w:val="20"/>
+        </w:rPr>
+        <w:t xml:space="preserve">I </w:t>
+      </w:r>
+      <w:r>
+        <w:rPr>
+          <w:rFonts w:ascii="Verdana" w:hAnsi="Verdana"/>
+          <w:sz w:val="20"/>
+          <w:szCs w:val="20"/>
+        </w:rPr>
+        <w:t xml:space="preserve">just </w:t>
+      </w:r>
+      <w:r>
+        <w:rPr>
+          <w:rFonts w:ascii="Verdana" w:hAnsi="Verdana"/>
+          <w:sz w:val="20"/>
+          <w:szCs w:val="20"/>
+        </w:rPr>
+        <w:t>love</w:t>
+      </w:r>
+      <w:r>
+        <w:rPr>
+          <w:rFonts w:ascii="Verdana" w:hAnsi="Verdana"/>
+          <w:sz w:val="20"/>
+          <w:szCs w:val="20"/>
+        </w:rPr>
+        <w:t xml:space="preserve"> it</w:t>
+      </w:r>
+      <w:r>
+        <w:rPr>
+          <w:rFonts w:ascii="Verdana" w:hAnsi="Verdana"/>
+          <w:sz w:val="20"/>
+          <w:szCs w:val="20"/>
+        </w:rPr>
+        <w:t xml:space="preserve"> and I never felt any dislike towards </w:t>
+      </w:r>
+      <w:r>
+        <w:rPr>
+          <w:rFonts w:ascii="Verdana" w:hAnsi="Verdana"/>
+          <w:sz w:val="20"/>
+          <w:szCs w:val="20"/>
+        </w:rPr>
+        <w:t>it even if I’m unable to find an answer to a question because that’s what makes it more interested to work on.</w:t>
       </w:r>
     </w:p>
     <w:p>
@@ -2841,7 +3126,23 @@
           <w:sz w:val="20"/>
           <w:szCs w:val="20"/>
         </w:rPr>
-        <w:t xml:space="preserve">n a particular role but if I were to do that I’d like to take the </w:t>
+        <w:t>n a particular role but if I were to do that</w:t>
+      </w:r>
+      <w:r>
+        <w:rPr>
+          <w:rFonts w:ascii="Verdana" w:eastAsia="Verdana" w:hAnsi="Verdana" w:cs="Verdana"/>
+          <w:sz w:val="20"/>
+          <w:szCs w:val="20"/>
+        </w:rPr>
+        <w:t>,</w:t>
+      </w:r>
+      <w:r>
+        <w:rPr>
+          <w:rFonts w:ascii="Verdana" w:eastAsia="Verdana" w:hAnsi="Verdana" w:cs="Verdana"/>
+          <w:sz w:val="20"/>
+          <w:szCs w:val="20"/>
+        </w:rPr>
+        <w:t xml:space="preserve"> I’d like to take the </w:t>
       </w:r>
       <w:r>
         <w:rPr>
@@ -2946,7 +3247,15 @@
           <w:sz w:val="20"/>
           <w:szCs w:val="20"/>
         </w:rPr>
-        <w:t>I always take the role of the team captain since being the captain, it’</w:t>
+        <w:t>Also, if possible I’d love to take the</w:t>
+      </w:r>
+      <w:r>
+        <w:rPr>
+          <w:rFonts w:ascii="Verdana" w:eastAsia="Verdana" w:hAnsi="Verdana" w:cs="Verdana"/>
+          <w:sz w:val="20"/>
+          <w:szCs w:val="20"/>
+        </w:rPr>
+        <w:t xml:space="preserve"> role of the team captain since being the captain, it’</w:t>
       </w:r>
       <w:r>
         <w:rPr>
@@ -2970,7 +3279,16 @@
           <w:sz w:val="20"/>
           <w:szCs w:val="20"/>
         </w:rPr>
-        <w:t xml:space="preserve">and take up the challenging modules in a project and to help my teammates </w:t>
+        <w:t xml:space="preserve">and take up </w:t>
+      </w:r>
+      <w:r>
+        <w:rPr>
+          <w:rFonts w:ascii="Verdana" w:eastAsia="Verdana" w:hAnsi="Verdana" w:cs="Verdana"/>
+          <w:sz w:val="20"/>
+          <w:szCs w:val="20"/>
+        </w:rPr>
+        <w:lastRenderedPageBreak/>
+        <w:t xml:space="preserve">the challenging modules in a project and to help my teammates </w:t>
       </w:r>
       <w:r>
         <w:rPr>
@@ -3078,36 +3396,66 @@
           <w:sz w:val="20"/>
           <w:szCs w:val="20"/>
         </w:rPr>
-        <w:t xml:space="preserve">help them out to understand the problem and explain it to others in a simpler manner. If I were to face the same situation then I’d definitely ask help of my teammates and discuss the issue I’m facing. So even if they </w:t>
-      </w:r>
-      <w:proofErr w:type="spellStart"/>
-      <w:r>
-        <w:rPr>
-          <w:rFonts w:ascii="Verdana" w:eastAsia="Verdana" w:hAnsi="Verdana" w:cs="Verdana"/>
-          <w:sz w:val="20"/>
-          <w:szCs w:val="20"/>
-        </w:rPr>
-        <w:t>cant</w:t>
-      </w:r>
-      <w:proofErr w:type="spellEnd"/>
-      <w:r>
-        <w:rPr>
-          <w:rFonts w:ascii="Verdana" w:eastAsia="Verdana" w:hAnsi="Verdana" w:cs="Verdana"/>
-          <w:sz w:val="20"/>
-          <w:szCs w:val="20"/>
-        </w:rPr>
-        <w:t xml:space="preserve"> understand then a discussion would rather give a deeper insight and we never know anyone might come up with an answer.</w:t>
-      </w:r>
-      <w:bookmarkStart w:id="14" w:name="_GoBack"/>
-      <w:bookmarkEnd w:id="14"/>
-    </w:p>
-    <w:p>
-      <w:pPr>
-        <w:jc w:val="both"/>
-        <w:rPr>
-          <w:rFonts w:ascii="Verdana" w:eastAsia="Verdana" w:hAnsi="Verdana" w:cs="Verdana"/>
-          <w:sz w:val="20"/>
-          <w:szCs w:val="20"/>
+        <w:t xml:space="preserve">help them out to understand the problem and explain it to others in a simpler manner. If I were to face the same situation then I’d definitely ask help of my teammates and discuss the issue I’m facing. So even if </w:t>
+      </w:r>
+      <w:r>
+        <w:rPr>
+          <w:rFonts w:ascii="Verdana" w:eastAsia="Verdana" w:hAnsi="Verdana" w:cs="Verdana"/>
+          <w:sz w:val="20"/>
+          <w:szCs w:val="20"/>
+        </w:rPr>
+        <w:t>no one</w:t>
+      </w:r>
+      <w:r>
+        <w:rPr>
+          <w:rFonts w:ascii="Verdana" w:eastAsia="Verdana" w:hAnsi="Verdana" w:cs="Verdana"/>
+          <w:sz w:val="20"/>
+          <w:szCs w:val="20"/>
+        </w:rPr>
+        <w:t xml:space="preserve"> understand</w:t>
+      </w:r>
+      <w:r>
+        <w:rPr>
+          <w:rFonts w:ascii="Verdana" w:eastAsia="Verdana" w:hAnsi="Verdana" w:cs="Verdana"/>
+          <w:sz w:val="20"/>
+          <w:szCs w:val="20"/>
+        </w:rPr>
+        <w:t>s</w:t>
+      </w:r>
+      <w:r>
+        <w:rPr>
+          <w:rFonts w:ascii="Verdana" w:eastAsia="Verdana" w:hAnsi="Verdana" w:cs="Verdana"/>
+          <w:sz w:val="20"/>
+          <w:szCs w:val="20"/>
+        </w:rPr>
+        <w:t xml:space="preserve"> then a discussion would rather give a deeper insight and we never know anyone might come up with an answer.</w:t>
+      </w:r>
+    </w:p>
+    <w:p>
+      <w:pPr>
+        <w:jc w:val="both"/>
+        <w:rPr>
+          <w:rFonts w:ascii="Verdana" w:eastAsia="Verdana" w:hAnsi="Verdana" w:cs="Verdana"/>
+          <w:sz w:val="20"/>
+          <w:szCs w:val="20"/>
+        </w:rPr>
+      </w:pPr>
+    </w:p>
+    <w:p>
+      <w:pPr>
+        <w:jc w:val="both"/>
+        <w:rPr>
+          <w:sz w:val="23"/>
+          <w:szCs w:val="23"/>
+        </w:rPr>
+      </w:pPr>
+    </w:p>
+    <w:p>
+      <w:pPr>
+        <w:jc w:val="both"/>
+        <w:rPr>
+          <w:sz w:val="23"/>
+          <w:szCs w:val="23"/>
         </w:rPr>
       </w:pPr>
     </w:p>
@@ -3170,7 +3518,6 @@
           <w:sz w:val="20"/>
           <w:szCs w:val="20"/>
         </w:rPr>
-        <w:lastRenderedPageBreak/>
         <w:t xml:space="preserve">Yes. I’ve been working as an intern at </w:t>
       </w:r>
       <w:hyperlink r:id="rId17" w:history="1">
@@ -3347,13 +3694,15 @@
       <w:pPr>
         <w:rPr>
           <w:rFonts w:ascii="Verdana" w:eastAsia="Verdana" w:hAnsi="Verdana" w:cs="Verdana"/>
-          <w:sz w:val="20"/>
-          <w:szCs w:val="20"/>
-        </w:rPr>
-      </w:pPr>
-      <w:r>
-        <w:rPr>
-          <w:rFonts w:ascii="Verdana" w:eastAsia="Verdana" w:hAnsi="Verdana" w:cs="Verdana"/>
+          <w:b/>
+          <w:sz w:val="20"/>
+          <w:szCs w:val="20"/>
+        </w:rPr>
+      </w:pPr>
+      <w:r>
+        <w:rPr>
+          <w:rFonts w:ascii="Verdana" w:eastAsia="Verdana" w:hAnsi="Verdana" w:cs="Verdana"/>
+          <w:b/>
           <w:sz w:val="20"/>
           <w:szCs w:val="20"/>
         </w:rPr>
@@ -3416,6 +3765,81 @@
           <w:sz w:val="20"/>
           <w:szCs w:val="20"/>
         </w:rPr>
+        <w:t>I have some experience working with OpenCV and have also deployed a sample application which on giving an input as the image of a person then coronates that person with a golden crown. The link to the deployed application is given below</w:t>
+      </w:r>
+    </w:p>
+    <w:p>
+      <w:pPr>
+        <w:pStyle w:val="ListParagraph"/>
+        <w:rPr>
+          <w:rFonts w:ascii="Verdana" w:eastAsia="Verdana" w:hAnsi="Verdana" w:cs="Verdana"/>
+          <w:sz w:val="20"/>
+          <w:szCs w:val="20"/>
+        </w:rPr>
+      </w:pPr>
+    </w:p>
+    <w:p>
+      <w:pPr>
+        <w:pStyle w:val="ListParagraph"/>
+        <w:rPr>
+          <w:rFonts w:ascii="Verdana" w:eastAsia="Verdana" w:hAnsi="Verdana" w:cs="Verdana"/>
+          <w:sz w:val="20"/>
+          <w:szCs w:val="20"/>
+        </w:rPr>
+      </w:pPr>
+      <w:r>
+        <w:rPr>
+          <w:rFonts w:ascii="Verdana" w:eastAsia="Verdana" w:hAnsi="Verdana" w:cs="Verdana"/>
+          <w:sz w:val="20"/>
+          <w:szCs w:val="20"/>
+        </w:rPr>
+        <w:tab/>
+      </w:r>
+      <w:hyperlink r:id="rId18" w:history="1">
+        <w:r>
+          <w:rPr>
+            <w:rStyle w:val="Hyperlink"/>
+            <w:rFonts w:ascii="Verdana" w:eastAsia="Verdana" w:hAnsi="Verdana" w:cs="Verdana"/>
+            <w:sz w:val="20"/>
+            <w:szCs w:val="20"/>
+          </w:rPr>
+          <w:t>http://ocvcrown.azurewebsites.net/</w:t>
+        </w:r>
+      </w:hyperlink>
+      <w:r>
+        <w:rPr>
+          <w:rFonts w:ascii="Verdana" w:eastAsia="Verdana" w:hAnsi="Verdana" w:cs="Verdana"/>
+          <w:sz w:val="20"/>
+          <w:szCs w:val="20"/>
+        </w:rPr>
+        <w:t xml:space="preserve"> </w:t>
+      </w:r>
+    </w:p>
+    <w:p>
+      <w:pPr>
+        <w:pStyle w:val="ListParagraph"/>
+        <w:rPr>
+          <w:rFonts w:ascii="Verdana" w:eastAsia="Verdana" w:hAnsi="Verdana" w:cs="Verdana"/>
+          <w:sz w:val="20"/>
+          <w:szCs w:val="20"/>
+        </w:rPr>
+      </w:pPr>
+    </w:p>
+    <w:p>
+      <w:pPr>
+        <w:pStyle w:val="ListParagraph"/>
+        <w:rPr>
+          <w:rFonts w:ascii="Verdana" w:eastAsia="Verdana" w:hAnsi="Verdana" w:cs="Verdana"/>
+          <w:sz w:val="20"/>
+          <w:szCs w:val="20"/>
+        </w:rPr>
+      </w:pPr>
+      <w:r>
+        <w:rPr>
+          <w:rFonts w:ascii="Verdana" w:eastAsia="Verdana" w:hAnsi="Verdana" w:cs="Verdana"/>
+          <w:sz w:val="20"/>
+          <w:szCs w:val="20"/>
+        </w:rPr>
         <w:t>I often participate in various Hackerrank contests</w:t>
       </w:r>
       <w:r>
@@ -3457,13 +3881,15 @@
       <w:pPr>
         <w:rPr>
           <w:rFonts w:ascii="Verdana" w:eastAsia="Verdana" w:hAnsi="Verdana" w:cs="Verdana"/>
-          <w:sz w:val="20"/>
-          <w:szCs w:val="20"/>
-        </w:rPr>
-      </w:pPr>
-      <w:r>
-        <w:rPr>
-          <w:rFonts w:ascii="Verdana" w:eastAsia="Verdana" w:hAnsi="Verdana" w:cs="Verdana"/>
+          <w:b/>
+          <w:sz w:val="20"/>
+          <w:szCs w:val="20"/>
+        </w:rPr>
+      </w:pPr>
+      <w:r>
+        <w:rPr>
+          <w:rFonts w:ascii="Verdana" w:eastAsia="Verdana" w:hAnsi="Verdana" w:cs="Verdana"/>
+          <w:b/>
           <w:sz w:val="20"/>
           <w:szCs w:val="20"/>
         </w:rPr>
@@ -3498,22 +3924,44 @@
           <w:sz w:val="20"/>
           <w:szCs w:val="20"/>
         </w:rPr>
-        <w:t>To write my own operating system and develop it to the best extent and to give this world a new look (something like Star Trek)</w:t>
-      </w:r>
-    </w:p>
-    <w:p>
-      <w:pPr>
-        <w:rPr>
-          <w:rFonts w:ascii="Verdana" w:eastAsia="Verdana" w:hAnsi="Verdana" w:cs="Verdana"/>
-          <w:sz w:val="20"/>
-          <w:szCs w:val="20"/>
-        </w:rPr>
-      </w:pPr>
-    </w:p>
-    <w:p>
-      <w:r>
-        <w:rPr>
-          <w:rFonts w:ascii="Verdana" w:eastAsia="Verdana" w:hAnsi="Verdana" w:cs="Verdana"/>
+        <w:t xml:space="preserve">To write my own operating system and </w:t>
+      </w:r>
+      <w:r>
+        <w:rPr>
+          <w:rFonts w:ascii="Verdana" w:eastAsia="Verdana" w:hAnsi="Verdana" w:cs="Verdana"/>
+          <w:sz w:val="20"/>
+          <w:szCs w:val="20"/>
+        </w:rPr>
+        <w:t>give it a personalized user experience (more like Jarvis from Iron Man)</w:t>
+      </w:r>
+      <w:r>
+        <w:rPr>
+          <w:rFonts w:ascii="Verdana" w:eastAsia="Verdana" w:hAnsi="Verdana" w:cs="Verdana"/>
+          <w:sz w:val="20"/>
+          <w:szCs w:val="20"/>
+        </w:rPr>
+        <w:t>.</w:t>
+      </w:r>
+    </w:p>
+    <w:p>
+      <w:pPr>
+        <w:rPr>
+          <w:rFonts w:ascii="Verdana" w:eastAsia="Verdana" w:hAnsi="Verdana" w:cs="Verdana"/>
+          <w:sz w:val="20"/>
+          <w:szCs w:val="20"/>
+        </w:rPr>
+      </w:pPr>
+    </w:p>
+    <w:p>
+      <w:pPr>
+        <w:rPr>
+          <w:b/>
+        </w:rPr>
+      </w:pPr>
+      <w:r>
+        <w:rPr>
+          <w:rFonts w:ascii="Verdana" w:eastAsia="Verdana" w:hAnsi="Verdana" w:cs="Verdana"/>
+          <w:b/>
           <w:sz w:val="20"/>
           <w:szCs w:val="20"/>
         </w:rPr>
@@ -3522,6 +3970,7 @@
       <w:r>
         <w:rPr>
           <w:rFonts w:ascii="Verdana" w:eastAsia="Verdana" w:hAnsi="Verdana" w:cs="Verdana"/>
+          <w:b/>
           <w:sz w:val="20"/>
           <w:szCs w:val="20"/>
         </w:rPr>
@@ -3530,15 +3979,17 @@
       <w:r>
         <w:rPr>
           <w:rFonts w:ascii="Verdana" w:eastAsia="Verdana" w:hAnsi="Verdana" w:cs="Verdana"/>
+          <w:b/>
           <w:sz w:val="20"/>
           <w:szCs w:val="20"/>
         </w:rPr>
         <w:t xml:space="preserve"> interview with Maybellin Burgos. Fill out this </w:t>
       </w:r>
-      <w:hyperlink r:id="rId18">
+      <w:hyperlink r:id="rId19">
         <w:r>
           <w:rPr>
             <w:rFonts w:ascii="Verdana" w:eastAsia="Verdana" w:hAnsi="Verdana" w:cs="Verdana"/>
+            <w:b/>
             <w:color w:val="1155CC"/>
             <w:sz w:val="20"/>
             <w:szCs w:val="20"/>
@@ -3550,6 +4001,7 @@
       <w:r>
         <w:rPr>
           <w:rFonts w:ascii="Verdana" w:eastAsia="Verdana" w:hAnsi="Verdana" w:cs="Verdana"/>
+          <w:b/>
           <w:sz w:val="20"/>
           <w:szCs w:val="20"/>
         </w:rPr>
@@ -3557,7 +4009,7 @@
       </w:r>
     </w:p>
     <w:sectPr>
-      <w:headerReference w:type="default" r:id="rId19"/>
+      <w:headerReference w:type="default" r:id="rId20"/>
       <w:pgSz w:w="12240" w:h="15840"/>
       <w:pgMar w:top="1440" w:right="1440" w:bottom="1440" w:left="1440" w:header="0" w:footer="720" w:gutter="0"/>
       <w:pgNumType w:start="1"/>
@@ -3893,6 +4345,95 @@
     </w:lvl>
   </w:abstractNum>
   <w:abstractNum w:abstractNumId="3" w15:restartNumberingAfterBreak="0">
+    <w:nsid w:val="2DC3527D"/>
+    <w:multiLevelType w:val="hybridMultilevel"/>
+    <w:tmpl w:val="C19C187E"/>
+    <w:lvl w:ilvl="0" w:tplc="04090015">
+      <w:start w:val="1"/>
+      <w:numFmt w:val="upperLetter"/>
+      <w:lvlText w:val="%1."/>
+      <w:lvlJc w:val="left"/>
+      <w:pPr>
+        <w:ind w:left="720" w:hanging="360"/>
+      </w:pPr>
+      <w:rPr>
+        <w:rFonts w:hint="default"/>
+      </w:rPr>
+    </w:lvl>
+    <w:lvl w:ilvl="1" w:tplc="04090019">
+      <w:start w:val="1"/>
+      <w:numFmt w:val="lowerLetter"/>
+      <w:lvlText w:val="%2."/>
+      <w:lvlJc w:val="left"/>
+      <w:pPr>
+        <w:ind w:left="1440" w:hanging="360"/>
+      </w:pPr>
+    </w:lvl>
+    <w:lvl w:ilvl="2" w:tplc="0409001B">
+      <w:start w:val="1"/>
+      <w:numFmt w:val="lowerRoman"/>
+      <w:lvlText w:val="%3."/>
+      <w:lvlJc w:val="right"/>
+      <w:pPr>
+        <w:ind w:left="2160" w:hanging="180"/>
+      </w:pPr>
+    </w:lvl>
+    <w:lvl w:ilvl="3" w:tplc="0409000F" w:tentative="1">
+      <w:start w:val="1"/>
+      <w:numFmt w:val="decimal"/>
+      <w:lvlText w:val="%4."/>
+      <w:lvlJc w:val="left"/>
+      <w:pPr>
+        <w:ind w:left="2880" w:hanging="360"/>
+      </w:pPr>
+    </w:lvl>
+    <w:lvl w:ilvl="4" w:tplc="04090019" w:tentative="1">
+      <w:start w:val="1"/>
+      <w:numFmt w:val="lowerLetter"/>
+      <w:lvlText w:val="%5."/>
+      <w:lvlJc w:val="left"/>
+      <w:pPr>
+        <w:ind w:left="3600" w:hanging="360"/>
+      </w:pPr>
+    </w:lvl>
+    <w:lvl w:ilvl="5" w:tplc="0409001B" w:tentative="1">
+      <w:start w:val="1"/>
+      <w:numFmt w:val="lowerRoman"/>
+      <w:lvlText w:val="%6."/>
+      <w:lvlJc w:val="right"/>
+      <w:pPr>
+        <w:ind w:left="4320" w:hanging="180"/>
+      </w:pPr>
+    </w:lvl>
+    <w:lvl w:ilvl="6" w:tplc="0409000F" w:tentative="1">
+      <w:start w:val="1"/>
+      <w:numFmt w:val="decimal"/>
+      <w:lvlText w:val="%7."/>
+      <w:lvlJc w:val="left"/>
+      <w:pPr>
+        <w:ind w:left="5040" w:hanging="360"/>
+      </w:pPr>
+    </w:lvl>
+    <w:lvl w:ilvl="7" w:tplc="04090019" w:tentative="1">
+      <w:start w:val="1"/>
+      <w:numFmt w:val="lowerLetter"/>
+      <w:lvlText w:val="%8."/>
+      <w:lvlJc w:val="left"/>
+      <w:pPr>
+        <w:ind w:left="5760" w:hanging="360"/>
+      </w:pPr>
+    </w:lvl>
+    <w:lvl w:ilvl="8" w:tplc="0409001B" w:tentative="1">
+      <w:start w:val="1"/>
+      <w:numFmt w:val="lowerRoman"/>
+      <w:lvlText w:val="%9."/>
+      <w:lvlJc w:val="right"/>
+      <w:pPr>
+        <w:ind w:left="6480" w:hanging="180"/>
+      </w:pPr>
+    </w:lvl>
+  </w:abstractNum>
+  <w:abstractNum w:abstractNumId="4" w15:restartNumberingAfterBreak="0">
     <w:nsid w:val="31B35B8F"/>
     <w:multiLevelType w:val="multilevel"/>
     <w:tmpl w:val="9F6A54DA"/>
@@ -4005,7 +4546,185 @@
       </w:rPr>
     </w:lvl>
   </w:abstractNum>
-  <w:abstractNum w:abstractNumId="4" w15:restartNumberingAfterBreak="0">
+  <w:abstractNum w:abstractNumId="5" w15:restartNumberingAfterBreak="0">
+    <w:nsid w:val="3B026E73"/>
+    <w:multiLevelType w:val="hybridMultilevel"/>
+    <w:tmpl w:val="218EB138"/>
+    <w:lvl w:ilvl="0" w:tplc="04090015">
+      <w:start w:val="1"/>
+      <w:numFmt w:val="upperLetter"/>
+      <w:lvlText w:val="%1."/>
+      <w:lvlJc w:val="left"/>
+      <w:pPr>
+        <w:ind w:left="1080" w:hanging="360"/>
+      </w:pPr>
+      <w:rPr>
+        <w:rFonts w:hint="default"/>
+      </w:rPr>
+    </w:lvl>
+    <w:lvl w:ilvl="1" w:tplc="04090019" w:tentative="1">
+      <w:start w:val="1"/>
+      <w:numFmt w:val="lowerLetter"/>
+      <w:lvlText w:val="%2."/>
+      <w:lvlJc w:val="left"/>
+      <w:pPr>
+        <w:ind w:left="1800" w:hanging="360"/>
+      </w:pPr>
+    </w:lvl>
+    <w:lvl w:ilvl="2" w:tplc="0409001B" w:tentative="1">
+      <w:start w:val="1"/>
+      <w:numFmt w:val="lowerRoman"/>
+      <w:lvlText w:val="%3."/>
+      <w:lvlJc w:val="right"/>
+      <w:pPr>
+        <w:ind w:left="2520" w:hanging="180"/>
+      </w:pPr>
+    </w:lvl>
+    <w:lvl w:ilvl="3" w:tplc="0409000F" w:tentative="1">
+      <w:start w:val="1"/>
+      <w:numFmt w:val="decimal"/>
+      <w:lvlText w:val="%4."/>
+      <w:lvlJc w:val="left"/>
+      <w:pPr>
+        <w:ind w:left="3240" w:hanging="360"/>
+      </w:pPr>
+    </w:lvl>
+    <w:lvl w:ilvl="4" w:tplc="04090019" w:tentative="1">
+      <w:start w:val="1"/>
+      <w:numFmt w:val="lowerLetter"/>
+      <w:lvlText w:val="%5."/>
+      <w:lvlJc w:val="left"/>
+      <w:pPr>
+        <w:ind w:left="3960" w:hanging="360"/>
+      </w:pPr>
+    </w:lvl>
+    <w:lvl w:ilvl="5" w:tplc="0409001B" w:tentative="1">
+      <w:start w:val="1"/>
+      <w:numFmt w:val="lowerRoman"/>
+      <w:lvlText w:val="%6."/>
+      <w:lvlJc w:val="right"/>
+      <w:pPr>
+        <w:ind w:left="4680" w:hanging="180"/>
+      </w:pPr>
+    </w:lvl>
+    <w:lvl w:ilvl="6" w:tplc="0409000F" w:tentative="1">
+      <w:start w:val="1"/>
+      <w:numFmt w:val="decimal"/>
+      <w:lvlText w:val="%7."/>
+      <w:lvlJc w:val="left"/>
+      <w:pPr>
+        <w:ind w:left="5400" w:hanging="360"/>
+      </w:pPr>
+    </w:lvl>
+    <w:lvl w:ilvl="7" w:tplc="04090019" w:tentative="1">
+      <w:start w:val="1"/>
+      <w:numFmt w:val="lowerLetter"/>
+      <w:lvlText w:val="%8."/>
+      <w:lvlJc w:val="left"/>
+      <w:pPr>
+        <w:ind w:left="6120" w:hanging="360"/>
+      </w:pPr>
+    </w:lvl>
+    <w:lvl w:ilvl="8" w:tplc="0409001B" w:tentative="1">
+      <w:start w:val="1"/>
+      <w:numFmt w:val="lowerRoman"/>
+      <w:lvlText w:val="%9."/>
+      <w:lvlJc w:val="right"/>
+      <w:pPr>
+        <w:ind w:left="6840" w:hanging="180"/>
+      </w:pPr>
+    </w:lvl>
+  </w:abstractNum>
+  <w:abstractNum w:abstractNumId="6" w15:restartNumberingAfterBreak="0">
+    <w:nsid w:val="4E2D6353"/>
+    <w:multiLevelType w:val="hybridMultilevel"/>
+    <w:tmpl w:val="564C25C6"/>
+    <w:lvl w:ilvl="0" w:tplc="04090015">
+      <w:start w:val="1"/>
+      <w:numFmt w:val="upperLetter"/>
+      <w:lvlText w:val="%1."/>
+      <w:lvlJc w:val="left"/>
+      <w:pPr>
+        <w:ind w:left="720" w:hanging="360"/>
+      </w:pPr>
+      <w:rPr>
+        <w:rFonts w:hint="default"/>
+      </w:rPr>
+    </w:lvl>
+    <w:lvl w:ilvl="1" w:tplc="04090019" w:tentative="1">
+      <w:start w:val="1"/>
+      <w:numFmt w:val="lowerLetter"/>
+      <w:lvlText w:val="%2."/>
+      <w:lvlJc w:val="left"/>
+      <w:pPr>
+        <w:ind w:left="1440" w:hanging="360"/>
+      </w:pPr>
+    </w:lvl>
+    <w:lvl w:ilvl="2" w:tplc="0409001B" w:tentative="1">
+      <w:start w:val="1"/>
+      <w:numFmt w:val="lowerRoman"/>
+      <w:lvlText w:val="%3."/>
+      <w:lvlJc w:val="right"/>
+      <w:pPr>
+        <w:ind w:left="2160" w:hanging="180"/>
+      </w:pPr>
+    </w:lvl>
+    <w:lvl w:ilvl="3" w:tplc="0409000F" w:tentative="1">
+      <w:start w:val="1"/>
+      <w:numFmt w:val="decimal"/>
+      <w:lvlText w:val="%4."/>
+      <w:lvlJc w:val="left"/>
+      <w:pPr>
+        <w:ind w:left="2880" w:hanging="360"/>
+      </w:pPr>
+    </w:lvl>
+    <w:lvl w:ilvl="4" w:tplc="04090019" w:tentative="1">
+      <w:start w:val="1"/>
+      <w:numFmt w:val="lowerLetter"/>
+      <w:lvlText w:val="%5."/>
+      <w:lvlJc w:val="left"/>
+      <w:pPr>
+        <w:ind w:left="3600" w:hanging="360"/>
+      </w:pPr>
+    </w:lvl>
+    <w:lvl w:ilvl="5" w:tplc="0409001B" w:tentative="1">
+      <w:start w:val="1"/>
+      <w:numFmt w:val="lowerRoman"/>
+      <w:lvlText w:val="%6."/>
+      <w:lvlJc w:val="right"/>
+      <w:pPr>
+        <w:ind w:left="4320" w:hanging="180"/>
+      </w:pPr>
+    </w:lvl>
+    <w:lvl w:ilvl="6" w:tplc="0409000F" w:tentative="1">
+      <w:start w:val="1"/>
+      <w:numFmt w:val="decimal"/>
+      <w:lvlText w:val="%7."/>
+      <w:lvlJc w:val="left"/>
+      <w:pPr>
+        <w:ind w:left="5040" w:hanging="360"/>
+      </w:pPr>
+    </w:lvl>
+    <w:lvl w:ilvl="7" w:tplc="04090019" w:tentative="1">
+      <w:start w:val="1"/>
+      <w:numFmt w:val="lowerLetter"/>
+      <w:lvlText w:val="%8."/>
+      <w:lvlJc w:val="left"/>
+      <w:pPr>
+        <w:ind w:left="5760" w:hanging="360"/>
+      </w:pPr>
+    </w:lvl>
+    <w:lvl w:ilvl="8" w:tplc="0409001B" w:tentative="1">
+      <w:start w:val="1"/>
+      <w:numFmt w:val="lowerRoman"/>
+      <w:lvlText w:val="%9."/>
+      <w:lvlJc w:val="right"/>
+      <w:pPr>
+        <w:ind w:left="6480" w:hanging="180"/>
+      </w:pPr>
+    </w:lvl>
+  </w:abstractNum>
+  <w:abstractNum w:abstractNumId="7" w15:restartNumberingAfterBreak="0">
     <w:nsid w:val="53EE08EA"/>
     <w:multiLevelType w:val="hybridMultilevel"/>
     <w:tmpl w:val="C782843E"/>
@@ -4095,7 +4814,7 @@
       </w:pPr>
     </w:lvl>
   </w:abstractNum>
-  <w:abstractNum w:abstractNumId="5" w15:restartNumberingAfterBreak="0">
+  <w:abstractNum w:abstractNumId="8" w15:restartNumberingAfterBreak="0">
     <w:nsid w:val="5C445991"/>
     <w:multiLevelType w:val="hybridMultilevel"/>
     <w:tmpl w:val="9FE4721A"/>
@@ -4185,7 +4904,7 @@
       </w:pPr>
     </w:lvl>
   </w:abstractNum>
-  <w:abstractNum w:abstractNumId="6" w15:restartNumberingAfterBreak="0">
+  <w:abstractNum w:abstractNumId="9" w15:restartNumberingAfterBreak="0">
     <w:nsid w:val="61A413BC"/>
     <w:multiLevelType w:val="hybridMultilevel"/>
     <w:tmpl w:val="B21ED54E"/>
@@ -4274,7 +4993,7 @@
       </w:pPr>
     </w:lvl>
   </w:abstractNum>
-  <w:abstractNum w:abstractNumId="7" w15:restartNumberingAfterBreak="0">
+  <w:abstractNum w:abstractNumId="10" w15:restartNumberingAfterBreak="0">
     <w:nsid w:val="62860A93"/>
     <w:multiLevelType w:val="hybridMultilevel"/>
     <w:tmpl w:val="245C31DC"/>
@@ -4363,7 +5082,7 @@
       </w:pPr>
     </w:lvl>
   </w:abstractNum>
-  <w:abstractNum w:abstractNumId="8" w15:restartNumberingAfterBreak="0">
+  <w:abstractNum w:abstractNumId="11" w15:restartNumberingAfterBreak="0">
     <w:nsid w:val="667728FA"/>
     <w:multiLevelType w:val="hybridMultilevel"/>
     <w:tmpl w:val="D68EA4CC"/>
@@ -4452,7 +5171,7 @@
       </w:pPr>
     </w:lvl>
   </w:abstractNum>
-  <w:abstractNum w:abstractNumId="9" w15:restartNumberingAfterBreak="0">
+  <w:abstractNum w:abstractNumId="12" w15:restartNumberingAfterBreak="0">
     <w:nsid w:val="731546F1"/>
     <w:multiLevelType w:val="hybridMultilevel"/>
     <w:tmpl w:val="668A29E8"/>
@@ -4541,35 +5260,136 @@
       </w:pPr>
     </w:lvl>
   </w:abstractNum>
+  <w:abstractNum w:abstractNumId="13" w15:restartNumberingAfterBreak="0">
+    <w:nsid w:val="751A2980"/>
+    <w:multiLevelType w:val="hybridMultilevel"/>
+    <w:tmpl w:val="16CE4D1E"/>
+    <w:lvl w:ilvl="0" w:tplc="04090015">
+      <w:start w:val="1"/>
+      <w:numFmt w:val="upperLetter"/>
+      <w:lvlText w:val="%1."/>
+      <w:lvlJc w:val="left"/>
+      <w:pPr>
+        <w:ind w:left="720" w:hanging="360"/>
+      </w:pPr>
+      <w:rPr>
+        <w:rFonts w:hint="default"/>
+      </w:rPr>
+    </w:lvl>
+    <w:lvl w:ilvl="1" w:tplc="04090019" w:tentative="1">
+      <w:start w:val="1"/>
+      <w:numFmt w:val="lowerLetter"/>
+      <w:lvlText w:val="%2."/>
+      <w:lvlJc w:val="left"/>
+      <w:pPr>
+        <w:ind w:left="1440" w:hanging="360"/>
+      </w:pPr>
+    </w:lvl>
+    <w:lvl w:ilvl="2" w:tplc="0409001B" w:tentative="1">
+      <w:start w:val="1"/>
+      <w:numFmt w:val="lowerRoman"/>
+      <w:lvlText w:val="%3."/>
+      <w:lvlJc w:val="right"/>
+      <w:pPr>
+        <w:ind w:left="2160" w:hanging="180"/>
+      </w:pPr>
+    </w:lvl>
+    <w:lvl w:ilvl="3" w:tplc="0409000F" w:tentative="1">
+      <w:start w:val="1"/>
+      <w:numFmt w:val="decimal"/>
+      <w:lvlText w:val="%4."/>
+      <w:lvlJc w:val="left"/>
+      <w:pPr>
+        <w:ind w:left="2880" w:hanging="360"/>
+      </w:pPr>
+    </w:lvl>
+    <w:lvl w:ilvl="4" w:tplc="04090019" w:tentative="1">
+      <w:start w:val="1"/>
+      <w:numFmt w:val="lowerLetter"/>
+      <w:lvlText w:val="%5."/>
+      <w:lvlJc w:val="left"/>
+      <w:pPr>
+        <w:ind w:left="3600" w:hanging="360"/>
+      </w:pPr>
+    </w:lvl>
+    <w:lvl w:ilvl="5" w:tplc="0409001B" w:tentative="1">
+      <w:start w:val="1"/>
+      <w:numFmt w:val="lowerRoman"/>
+      <w:lvlText w:val="%6."/>
+      <w:lvlJc w:val="right"/>
+      <w:pPr>
+        <w:ind w:left="4320" w:hanging="180"/>
+      </w:pPr>
+    </w:lvl>
+    <w:lvl w:ilvl="6" w:tplc="0409000F" w:tentative="1">
+      <w:start w:val="1"/>
+      <w:numFmt w:val="decimal"/>
+      <w:lvlText w:val="%7."/>
+      <w:lvlJc w:val="left"/>
+      <w:pPr>
+        <w:ind w:left="5040" w:hanging="360"/>
+      </w:pPr>
+    </w:lvl>
+    <w:lvl w:ilvl="7" w:tplc="04090019" w:tentative="1">
+      <w:start w:val="1"/>
+      <w:numFmt w:val="lowerLetter"/>
+      <w:lvlText w:val="%8."/>
+      <w:lvlJc w:val="left"/>
+      <w:pPr>
+        <w:ind w:left="5760" w:hanging="360"/>
+      </w:pPr>
+    </w:lvl>
+    <w:lvl w:ilvl="8" w:tplc="0409001B" w:tentative="1">
+      <w:start w:val="1"/>
+      <w:numFmt w:val="lowerRoman"/>
+      <w:lvlText w:val="%9."/>
+      <w:lvlJc w:val="right"/>
+      <w:pPr>
+        <w:ind w:left="6480" w:hanging="180"/>
+      </w:pPr>
+    </w:lvl>
+  </w:abstractNum>
   <w:num w:numId="1">
-    <w:abstractNumId w:val="3"/>
+    <w:abstractNumId w:val="4"/>
   </w:num>
   <w:num w:numId="2">
     <w:abstractNumId w:val="0"/>
   </w:num>
   <w:num w:numId="3">
-    <w:abstractNumId w:val="9"/>
+    <w:abstractNumId w:val="12"/>
   </w:num>
   <w:num w:numId="4">
-    <w:abstractNumId w:val="6"/>
+    <w:abstractNumId w:val="9"/>
   </w:num>
   <w:num w:numId="5">
     <w:abstractNumId w:val="2"/>
   </w:num>
   <w:num w:numId="6">
-    <w:abstractNumId w:val="7"/>
+    <w:abstractNumId w:val="10"/>
   </w:num>
   <w:num w:numId="7">
     <w:abstractNumId w:val="1"/>
   </w:num>
   <w:num w:numId="8">
+    <w:abstractNumId w:val="11"/>
+  </w:num>
+  <w:num w:numId="9">
     <w:abstractNumId w:val="8"/>
   </w:num>
-  <w:num w:numId="9">
+  <w:num w:numId="10">
+    <w:abstractNumId w:val="7"/>
+  </w:num>
+  <w:num w:numId="11">
+    <w:abstractNumId w:val="6"/>
+  </w:num>
+  <w:num w:numId="12">
+    <w:abstractNumId w:val="3"/>
+  </w:num>
+  <w:num w:numId="13">
     <w:abstractNumId w:val="5"/>
   </w:num>
-  <w:num w:numId="10">
-    <w:abstractNumId w:val="4"/>
+  <w:num w:numId="14">
+    <w:abstractNumId w:val="13"/>
   </w:num>
 </w:numbering>
 </file>
@@ -5166,6 +5986,18 @@
     <w:basedOn w:val="DefaultParagraphFont"/>
     <w:rsid w:val="006D1A2D"/>
   </w:style>
+  <w:style w:type="character" w:styleId="FollowedHyperlink">
+    <w:name w:val="FollowedHyperlink"/>
+    <w:basedOn w:val="DefaultParagraphFont"/>
+    <w:uiPriority w:val="99"/>
+    <w:semiHidden/>
+    <w:unhideWhenUsed/>
+    <w:rsid w:val="00A61B4A"/>
+    <w:rPr>
+      <w:color w:val="954F72" w:themeColor="followedHyperlink"/>
+      <w:u w:val="single"/>
+    </w:rPr>
+  </w:style>
 </w:styles>
 </file>
 

</xml_diff>

<commit_message>
Conference app - update 1
</commit_message>
<xml_diff>
--- a/conApp/proposal/conApp Proposal.docx
+++ b/conApp/proposal/conApp Proposal.docx
@@ -218,7 +218,25 @@
           <w:sz w:val="20"/>
           <w:szCs w:val="20"/>
         </w:rPr>
-        <w:t>2. How can we reach you (email, GTalk, Slack etc.) if we have questions about your application?</w:t>
+        <w:t xml:space="preserve">2. How can we reach you (email, GTalk, </w:t>
+      </w:r>
+      <w:r>
+        <w:rPr>
+          <w:rFonts w:ascii="Verdana" w:eastAsia="Verdana" w:hAnsi="Verdana" w:cs="Verdana"/>
+          <w:b/>
+          <w:sz w:val="20"/>
+          <w:szCs w:val="20"/>
+        </w:rPr>
+        <w:t>slack</w:t>
+      </w:r>
+      <w:r>
+        <w:rPr>
+          <w:rFonts w:ascii="Verdana" w:eastAsia="Verdana" w:hAnsi="Verdana" w:cs="Verdana"/>
+          <w:b/>
+          <w:sz w:val="20"/>
+          <w:szCs w:val="20"/>
+        </w:rPr>
+        <w:t xml:space="preserve"> etc.) if we have questions about your application?</w:t>
       </w:r>
     </w:p>
     <w:p>
@@ -604,7 +622,15 @@
           <w:sz w:val="20"/>
           <w:szCs w:val="20"/>
         </w:rPr>
-        <w:t xml:space="preserve"> (WIndows)</w:t>
+        <w:t xml:space="preserve"> (Wi</w:t>
+      </w:r>
+      <w:r>
+        <w:rPr>
+          <w:rFonts w:ascii="Verdana" w:eastAsia="Verdana" w:hAnsi="Verdana" w:cs="Verdana"/>
+          <w:sz w:val="20"/>
+          <w:szCs w:val="20"/>
+        </w:rPr>
+        <w:t>ndows)</w:t>
       </w:r>
     </w:p>
     <w:p>
@@ -626,7 +652,15 @@
           <w:sz w:val="20"/>
           <w:szCs w:val="20"/>
         </w:rPr>
-        <w:t xml:space="preserve">PowerUp </w:t>
+        <w:t>Power Up</w:t>
+      </w:r>
+      <w:r>
+        <w:rPr>
+          <w:rFonts w:ascii="Verdana" w:eastAsia="Verdana" w:hAnsi="Verdana" w:cs="Verdana"/>
+          <w:sz w:val="20"/>
+          <w:szCs w:val="20"/>
+        </w:rPr>
+        <w:t xml:space="preserve"> </w:t>
       </w:r>
       <w:r>
         <w:rPr>
@@ -672,15 +706,15 @@
           <w:sz w:val="20"/>
           <w:szCs w:val="20"/>
         </w:rPr>
-        <w:t xml:space="preserve">Photo Language </w:t>
-      </w:r>
-      <w:r>
-        <w:rPr>
-          <w:rFonts w:ascii="Verdana" w:eastAsia="Verdana" w:hAnsi="Verdana" w:cs="Verdana"/>
-          <w:sz w:val="20"/>
-          <w:szCs w:val="20"/>
-        </w:rPr>
-        <w:t>Translation (Ruby on Rails)</w:t>
+        <w:t xml:space="preserve">My Own Proposal </w:t>
+      </w:r>
+      <w:r>
+        <w:rPr>
+          <w:rFonts w:ascii="Verdana" w:eastAsia="Verdana" w:hAnsi="Verdana" w:cs="Verdana"/>
+          <w:sz w:val="20"/>
+          <w:szCs w:val="20"/>
+        </w:rPr>
+        <w:t>(Ruby on Rails)</w:t>
       </w:r>
     </w:p>
     <w:p>
@@ -1012,6 +1046,226 @@
     </w:p>
     <w:p>
       <w:pPr>
+        <w:pStyle w:val="ListParagraph"/>
+        <w:numPr>
+          <w:ilvl w:val="0"/>
+          <w:numId w:val="16"/>
+        </w:numPr>
+        <w:jc w:val="both"/>
+        <w:rPr>
+          <w:rFonts w:ascii="Verdana" w:eastAsia="Verdana" w:hAnsi="Verdana" w:cs="Verdana"/>
+          <w:sz w:val="20"/>
+          <w:szCs w:val="20"/>
+        </w:rPr>
+      </w:pPr>
+      <w:r>
+        <w:rPr>
+          <w:rFonts w:ascii="Verdana" w:eastAsia="Verdana" w:hAnsi="Verdana" w:cs="Verdana"/>
+          <w:sz w:val="20"/>
+          <w:szCs w:val="20"/>
+        </w:rPr>
+        <w:t>This proposal is for the project Conference App</w:t>
+      </w:r>
+      <w:r>
+        <w:rPr>
+          <w:rFonts w:ascii="Verdana" w:eastAsia="Verdana" w:hAnsi="Verdana" w:cs="Verdana"/>
+          <w:sz w:val="20"/>
+          <w:szCs w:val="20"/>
+        </w:rPr>
+        <w:t xml:space="preserve"> (for Windows Platform)</w:t>
+      </w:r>
+      <w:r>
+        <w:rPr>
+          <w:rFonts w:ascii="Verdana" w:eastAsia="Verdana" w:hAnsi="Verdana" w:cs="Verdana"/>
+          <w:sz w:val="20"/>
+          <w:szCs w:val="20"/>
+        </w:rPr>
+        <w:t xml:space="preserve"> and since this is a new app I’d like to propose the following requirements:</w:t>
+      </w:r>
+    </w:p>
+    <w:p>
+      <w:pPr>
+        <w:jc w:val="both"/>
+        <w:rPr>
+          <w:rFonts w:ascii="Verdana" w:eastAsia="Verdana" w:hAnsi="Verdana" w:cs="Verdana"/>
+          <w:sz w:val="20"/>
+          <w:szCs w:val="20"/>
+        </w:rPr>
+      </w:pPr>
+    </w:p>
+    <w:p>
+      <w:pPr>
+        <w:ind w:left="360"/>
+        <w:jc w:val="both"/>
+        <w:rPr>
+          <w:rFonts w:ascii="Verdana" w:eastAsia="Verdana" w:hAnsi="Verdana" w:cs="Verdana"/>
+          <w:sz w:val="20"/>
+          <w:szCs w:val="20"/>
+        </w:rPr>
+      </w:pPr>
+      <w:r>
+        <w:rPr>
+          <w:rFonts w:ascii="Verdana" w:eastAsia="Verdana" w:hAnsi="Verdana" w:cs="Verdana"/>
+          <w:sz w:val="20"/>
+          <w:szCs w:val="20"/>
+        </w:rPr>
+        <w:t>Software requirements:</w:t>
+      </w:r>
+    </w:p>
+    <w:p>
+      <w:pPr>
+        <w:pStyle w:val="ListParagraph"/>
+        <w:numPr>
+          <w:ilvl w:val="0"/>
+          <w:numId w:val="17"/>
+        </w:numPr>
+        <w:jc w:val="both"/>
+        <w:rPr>
+          <w:rFonts w:ascii="Verdana" w:eastAsia="Verdana" w:hAnsi="Verdana" w:cs="Verdana"/>
+          <w:sz w:val="20"/>
+          <w:szCs w:val="20"/>
+        </w:rPr>
+      </w:pPr>
+      <w:r>
+        <w:rPr>
+          <w:rFonts w:ascii="Verdana" w:eastAsia="Verdana" w:hAnsi="Verdana" w:cs="Verdana"/>
+          <w:sz w:val="20"/>
+          <w:szCs w:val="20"/>
+        </w:rPr>
+        <w:t>Microsoft Visual Studio – IDE to develop the UWP application</w:t>
+      </w:r>
+    </w:p>
+    <w:p>
+      <w:pPr>
+        <w:pStyle w:val="ListParagraph"/>
+        <w:numPr>
+          <w:ilvl w:val="0"/>
+          <w:numId w:val="17"/>
+        </w:numPr>
+        <w:jc w:val="both"/>
+        <w:rPr>
+          <w:rFonts w:ascii="Verdana" w:eastAsia="Verdana" w:hAnsi="Verdana" w:cs="Verdana"/>
+          <w:sz w:val="20"/>
+          <w:szCs w:val="20"/>
+        </w:rPr>
+      </w:pPr>
+      <w:r>
+        <w:rPr>
+          <w:rFonts w:ascii="Verdana" w:eastAsia="Verdana" w:hAnsi="Verdana" w:cs="Verdana"/>
+          <w:sz w:val="20"/>
+          <w:szCs w:val="20"/>
+        </w:rPr>
+        <w:t>MySQL Server – Will act as the Database for the application</w:t>
+      </w:r>
+    </w:p>
+    <w:p>
+      <w:pPr>
+        <w:pStyle w:val="ListParagraph"/>
+        <w:numPr>
+          <w:ilvl w:val="0"/>
+          <w:numId w:val="17"/>
+        </w:numPr>
+        <w:jc w:val="both"/>
+        <w:rPr>
+          <w:rFonts w:ascii="Verdana" w:eastAsia="Verdana" w:hAnsi="Verdana" w:cs="Verdana"/>
+          <w:sz w:val="20"/>
+          <w:szCs w:val="20"/>
+        </w:rPr>
+      </w:pPr>
+      <w:r>
+        <w:rPr>
+          <w:rFonts w:ascii="Verdana" w:eastAsia="Verdana" w:hAnsi="Verdana" w:cs="Verdana"/>
+          <w:sz w:val="20"/>
+          <w:szCs w:val="20"/>
+        </w:rPr>
+        <w:t>PHP – Will act as the backend for the application</w:t>
+      </w:r>
+    </w:p>
+    <w:p>
+      <w:pPr>
+        <w:pStyle w:val="ListParagraph"/>
+        <w:numPr>
+          <w:ilvl w:val="0"/>
+          <w:numId w:val="17"/>
+        </w:numPr>
+        <w:jc w:val="both"/>
+        <w:rPr>
+          <w:rFonts w:ascii="Verdana" w:eastAsia="Verdana" w:hAnsi="Verdana" w:cs="Verdana"/>
+          <w:sz w:val="20"/>
+          <w:szCs w:val="20"/>
+        </w:rPr>
+      </w:pPr>
+      <w:r>
+        <w:rPr>
+          <w:rFonts w:ascii="Verdana" w:eastAsia="Verdana" w:hAnsi="Verdana" w:cs="Verdana"/>
+          <w:sz w:val="20"/>
+          <w:szCs w:val="20"/>
+        </w:rPr>
+        <w:t>Windows Developer Account (to release the app in the store)</w:t>
+      </w:r>
+    </w:p>
+    <w:p>
+      <w:pPr>
+        <w:jc w:val="both"/>
+        <w:rPr>
+          <w:rFonts w:ascii="Verdana" w:eastAsia="Verdana" w:hAnsi="Verdana" w:cs="Verdana"/>
+          <w:sz w:val="20"/>
+          <w:szCs w:val="20"/>
+        </w:rPr>
+      </w:pPr>
+    </w:p>
+    <w:p>
+      <w:pPr>
+        <w:jc w:val="both"/>
+        <w:rPr>
+          <w:rFonts w:ascii="Verdana" w:eastAsia="Verdana" w:hAnsi="Verdana" w:cs="Verdana"/>
+          <w:sz w:val="20"/>
+          <w:szCs w:val="20"/>
+        </w:rPr>
+      </w:pPr>
+      <w:r>
+        <w:rPr>
+          <w:rFonts w:ascii="Verdana" w:eastAsia="Verdana" w:hAnsi="Verdana" w:cs="Verdana"/>
+          <w:sz w:val="20"/>
+          <w:szCs w:val="20"/>
+        </w:rPr>
+        <w:t xml:space="preserve">     Technical requirements:</w:t>
+      </w:r>
+    </w:p>
+    <w:p>
+      <w:pPr>
+        <w:pStyle w:val="ListParagraph"/>
+        <w:ind w:left="1080"/>
+        <w:jc w:val="both"/>
+        <w:rPr>
+          <w:rFonts w:ascii="Verdana" w:eastAsia="Verdana" w:hAnsi="Verdana" w:cs="Verdana"/>
+          <w:sz w:val="20"/>
+          <w:szCs w:val="20"/>
+        </w:rPr>
+      </w:pPr>
+      <w:r>
+        <w:rPr>
+          <w:rFonts w:ascii="Verdana" w:eastAsia="Verdana" w:hAnsi="Verdana" w:cs="Verdana"/>
+          <w:sz w:val="20"/>
+          <w:szCs w:val="20"/>
+        </w:rPr>
+        <w:t>Since it’s a conference application s</w:t>
+      </w:r>
+      <w:bookmarkStart w:id="2" w:name="_GoBack"/>
+      <w:bookmarkEnd w:id="2"/>
+    </w:p>
+    <w:p>
+      <w:pPr>
+        <w:jc w:val="both"/>
+        <w:rPr>
+          <w:rFonts w:ascii="Verdana" w:eastAsia="Verdana" w:hAnsi="Verdana" w:cs="Verdana"/>
+          <w:sz w:val="20"/>
+          <w:szCs w:val="20"/>
+        </w:rPr>
+      </w:pPr>
+    </w:p>
+    <w:p>
+      <w:pPr>
         <w:jc w:val="both"/>
         <w:rPr>
           <w:rFonts w:ascii="Verdana" w:eastAsia="Verdana" w:hAnsi="Verdana" w:cs="Verdana"/>
@@ -1033,8 +1287,8 @@
         <w:pStyle w:val="Heading2"/>
         <w:contextualSpacing w:val="0"/>
       </w:pPr>
-      <w:bookmarkStart w:id="2" w:name="_q0ocdx1a5duf" w:colFirst="0" w:colLast="0"/>
-      <w:bookmarkEnd w:id="2"/>
+      <w:bookmarkStart w:id="3" w:name="_q0ocdx1a5duf" w:colFirst="0" w:colLast="0"/>
+      <w:bookmarkEnd w:id="3"/>
       <w:r>
         <w:t>Systers Projects</w:t>
       </w:r>
@@ -1055,8 +1309,8 @@
         <w:contextualSpacing w:val="0"/>
         <w:jc w:val="both"/>
       </w:pPr>
-      <w:bookmarkStart w:id="3" w:name="_u7vekflsdw2s" w:colFirst="0" w:colLast="0"/>
-      <w:bookmarkEnd w:id="3"/>
+      <w:bookmarkStart w:id="4" w:name="_u7vekflsdw2s" w:colFirst="0" w:colLast="0"/>
+      <w:bookmarkEnd w:id="4"/>
       <w:r>
         <w:t>Mailman</w:t>
       </w:r>
@@ -1192,11 +1446,13 @@
           <w:b/>
         </w:rPr>
       </w:pPr>
-      <w:bookmarkStart w:id="4" w:name="_k05pvgl09xy2" w:colFirst="0" w:colLast="0"/>
-      <w:bookmarkEnd w:id="4"/>
+      <w:bookmarkStart w:id="5" w:name="_k05pvgl09xy2" w:colFirst="0" w:colLast="0"/>
+      <w:bookmarkEnd w:id="5"/>
+      <w:proofErr w:type="spellStart"/>
       <w:r>
         <w:t>Powerup</w:t>
       </w:r>
+      <w:proofErr w:type="spellEnd"/>
     </w:p>
     <w:p>
       <w:pPr>
@@ -1217,34 +1473,74 @@
           <w:sz w:val="20"/>
           <w:szCs w:val="20"/>
         </w:rPr>
-        <w:t>If you are interested in Powerup, please answer question 9-10.</w:t>
-      </w:r>
-    </w:p>
-    <w:p>
-      <w:pPr>
-        <w:jc w:val="both"/>
-        <w:rPr>
-          <w:rFonts w:ascii="Verdana" w:eastAsia="Verdana" w:hAnsi="Verdana" w:cs="Verdana"/>
-          <w:sz w:val="20"/>
-          <w:szCs w:val="20"/>
-        </w:rPr>
-      </w:pPr>
-    </w:p>
-    <w:p>
-      <w:pPr>
-        <w:rPr>
-          <w:rFonts w:ascii="Verdana" w:eastAsia="Verdana" w:hAnsi="Verdana" w:cs="Verdana"/>
-          <w:sz w:val="20"/>
-          <w:szCs w:val="20"/>
-        </w:rPr>
-      </w:pPr>
-      <w:r>
-        <w:rPr>
-          <w:rFonts w:ascii="Verdana" w:eastAsia="Verdana" w:hAnsi="Verdana" w:cs="Verdana"/>
-          <w:sz w:val="20"/>
-          <w:szCs w:val="20"/>
-        </w:rPr>
-        <w:t>9. Some of these images are not clean or minimal. Do you have any design experience? Please include samples of your design work. What can be removed or improved upon with Powerup’s design to help attract younger generations of girls to use the app?</w:t>
+        <w:t xml:space="preserve">If you are interested in </w:t>
+      </w:r>
+      <w:proofErr w:type="spellStart"/>
+      <w:r>
+        <w:rPr>
+          <w:rFonts w:ascii="Verdana" w:eastAsia="Verdana" w:hAnsi="Verdana" w:cs="Verdana"/>
+          <w:i/>
+          <w:color w:val="FF0000"/>
+          <w:sz w:val="20"/>
+          <w:szCs w:val="20"/>
+        </w:rPr>
+        <w:t>Powerup</w:t>
+      </w:r>
+      <w:proofErr w:type="spellEnd"/>
+      <w:r>
+        <w:rPr>
+          <w:rFonts w:ascii="Verdana" w:eastAsia="Verdana" w:hAnsi="Verdana" w:cs="Verdana"/>
+          <w:i/>
+          <w:color w:val="FF0000"/>
+          <w:sz w:val="20"/>
+          <w:szCs w:val="20"/>
+        </w:rPr>
+        <w:t>, please answer question 9-10.</w:t>
+      </w:r>
+    </w:p>
+    <w:p>
+      <w:pPr>
+        <w:jc w:val="both"/>
+        <w:rPr>
+          <w:rFonts w:ascii="Verdana" w:eastAsia="Verdana" w:hAnsi="Verdana" w:cs="Verdana"/>
+          <w:sz w:val="20"/>
+          <w:szCs w:val="20"/>
+        </w:rPr>
+      </w:pPr>
+    </w:p>
+    <w:p>
+      <w:pPr>
+        <w:rPr>
+          <w:rFonts w:ascii="Verdana" w:eastAsia="Verdana" w:hAnsi="Verdana" w:cs="Verdana"/>
+          <w:sz w:val="20"/>
+          <w:szCs w:val="20"/>
+        </w:rPr>
+      </w:pPr>
+      <w:r>
+        <w:rPr>
+          <w:rFonts w:ascii="Verdana" w:eastAsia="Verdana" w:hAnsi="Verdana" w:cs="Verdana"/>
+          <w:sz w:val="20"/>
+          <w:szCs w:val="20"/>
+        </w:rPr>
+        <w:t xml:space="preserve">9. Some of these images are not clean or minimal. Do you have any design experience? Please include samples of your design work. What can be removed or improved upon with </w:t>
+      </w:r>
+      <w:proofErr w:type="spellStart"/>
+      <w:r>
+        <w:rPr>
+          <w:rFonts w:ascii="Verdana" w:eastAsia="Verdana" w:hAnsi="Verdana" w:cs="Verdana"/>
+          <w:sz w:val="20"/>
+          <w:szCs w:val="20"/>
+        </w:rPr>
+        <w:t>Powerup’s</w:t>
+      </w:r>
+      <w:proofErr w:type="spellEnd"/>
+      <w:r>
+        <w:rPr>
+          <w:rFonts w:ascii="Verdana" w:eastAsia="Verdana" w:hAnsi="Verdana" w:cs="Verdana"/>
+          <w:sz w:val="20"/>
+          <w:szCs w:val="20"/>
+        </w:rPr>
+        <w:t xml:space="preserve"> design to help attract younger generations of girls to use the app?</w:t>
       </w:r>
     </w:p>
     <w:p>
@@ -1295,8 +1591,8 @@
         <w:contextualSpacing w:val="0"/>
         <w:jc w:val="both"/>
       </w:pPr>
-      <w:bookmarkStart w:id="5" w:name="_xuni77h856h" w:colFirst="0" w:colLast="0"/>
-      <w:bookmarkEnd w:id="5"/>
+      <w:bookmarkStart w:id="6" w:name="_xuni77h856h" w:colFirst="0" w:colLast="0"/>
+      <w:bookmarkEnd w:id="6"/>
       <w:r>
         <w:t>Conference/Hopper App</w:t>
       </w:r>
@@ -1421,8 +1717,8 @@
         <w:pStyle w:val="Heading2"/>
         <w:contextualSpacing w:val="0"/>
       </w:pPr>
-      <w:bookmarkStart w:id="6" w:name="_o3lonkv8wyrg" w:colFirst="0" w:colLast="0"/>
-      <w:bookmarkEnd w:id="6"/>
+      <w:bookmarkStart w:id="7" w:name="_o3lonkv8wyrg" w:colFirst="0" w:colLast="0"/>
+      <w:bookmarkEnd w:id="7"/>
       <w:r>
         <w:t>Peace Corps Projects</w:t>
       </w:r>
@@ -1467,8 +1763,8 @@
         <w:pStyle w:val="Heading3"/>
         <w:contextualSpacing w:val="0"/>
       </w:pPr>
-      <w:bookmarkStart w:id="7" w:name="_atbr4wb54ewb" w:colFirst="0" w:colLast="0"/>
-      <w:bookmarkEnd w:id="7"/>
+      <w:bookmarkStart w:id="8" w:name="_atbr4wb54ewb" w:colFirst="0" w:colLast="0"/>
+      <w:bookmarkEnd w:id="8"/>
       <w:r>
         <w:t>Web Projects</w:t>
       </w:r>
@@ -1604,16 +1900,16 @@
         <w:pStyle w:val="Heading2"/>
         <w:contextualSpacing w:val="0"/>
       </w:pPr>
-      <w:bookmarkStart w:id="8" w:name="_9mv4lbmgl239" w:colFirst="0" w:colLast="0"/>
-      <w:bookmarkEnd w:id="8"/>
+      <w:bookmarkStart w:id="9" w:name="_9mv4lbmgl239" w:colFirst="0" w:colLast="0"/>
+      <w:bookmarkEnd w:id="9"/>
     </w:p>
     <w:p>
       <w:pPr>
         <w:pStyle w:val="Heading2"/>
         <w:contextualSpacing w:val="0"/>
       </w:pPr>
-      <w:bookmarkStart w:id="9" w:name="_y9nf47q6sj7r" w:colFirst="0" w:colLast="0"/>
-      <w:bookmarkEnd w:id="9"/>
+      <w:bookmarkStart w:id="10" w:name="_y9nf47q6sj7r" w:colFirst="0" w:colLast="0"/>
+      <w:bookmarkEnd w:id="10"/>
     </w:p>
     <w:p/>
     <w:p>
@@ -1621,8 +1917,8 @@
         <w:pStyle w:val="Heading2"/>
         <w:contextualSpacing w:val="0"/>
       </w:pPr>
-      <w:bookmarkStart w:id="10" w:name="_d2us34uz6o81" w:colFirst="0" w:colLast="0"/>
-      <w:bookmarkEnd w:id="10"/>
+      <w:bookmarkStart w:id="11" w:name="_d2us34uz6o81" w:colFirst="0" w:colLast="0"/>
+      <w:bookmarkEnd w:id="11"/>
       <w:r>
         <w:t>Testing Projects</w:t>
       </w:r>
@@ -1633,8 +1929,8 @@
         <w:contextualSpacing w:val="0"/>
         <w:jc w:val="both"/>
       </w:pPr>
-      <w:bookmarkStart w:id="11" w:name="_gbhpe7mdotc" w:colFirst="0" w:colLast="0"/>
-      <w:bookmarkEnd w:id="11"/>
+      <w:bookmarkStart w:id="12" w:name="_gbhpe7mdotc" w:colFirst="0" w:colLast="0"/>
+      <w:bookmarkEnd w:id="12"/>
     </w:p>
     <w:p>
       <w:pPr>
@@ -1642,8 +1938,8 @@
         <w:contextualSpacing w:val="0"/>
         <w:jc w:val="both"/>
       </w:pPr>
-      <w:bookmarkStart w:id="12" w:name="_swr3lca8d8hi" w:colFirst="0" w:colLast="0"/>
-      <w:bookmarkEnd w:id="12"/>
+      <w:bookmarkStart w:id="13" w:name="_swr3lca8d8hi" w:colFirst="0" w:colLast="0"/>
+      <w:bookmarkEnd w:id="13"/>
       <w:r>
         <w:t>Automated Unit Testing Project</w:t>
       </w:r>
@@ -1694,7 +1990,6 @@
           <w:sz w:val="20"/>
           <w:szCs w:val="20"/>
         </w:rPr>
-        <w:lastRenderedPageBreak/>
         <w:t>15. What kind of experience do you have with Java, Python, Selenium, or Travis CI? Please describe the experience, what you learned, and how you worked with others to gain needed information.</w:t>
       </w:r>
     </w:p>
@@ -1837,8 +2132,8 @@
         <w:pStyle w:val="Heading2"/>
         <w:contextualSpacing w:val="0"/>
       </w:pPr>
-      <w:bookmarkStart w:id="13" w:name="_8qnn6o3j64jr" w:colFirst="0" w:colLast="0"/>
-      <w:bookmarkEnd w:id="13"/>
+      <w:bookmarkStart w:id="14" w:name="_8qnn6o3j64jr" w:colFirst="0" w:colLast="0"/>
+      <w:bookmarkEnd w:id="14"/>
       <w:r>
         <w:t>General Development and Education Questions</w:t>
       </w:r>
@@ -2070,6 +2365,7 @@
           <w:sz w:val="20"/>
           <w:szCs w:val="20"/>
         </w:rPr>
+        <w:lastRenderedPageBreak/>
         <w:t>Smart Home (</w:t>
       </w:r>
       <w:r>
@@ -2244,34 +2540,31 @@
           <w:szCs w:val="20"/>
         </w:rPr>
       </w:pPr>
-      <w:bookmarkStart w:id="14" w:name="_GoBack"/>
-      <w:bookmarkEnd w:id="14"/>
-    </w:p>
-    <w:p>
-      <w:pPr>
-        <w:jc w:val="both"/>
-        <w:rPr>
-          <w:rFonts w:ascii="Verdana" w:eastAsia="Verdana" w:hAnsi="Verdana" w:cs="Verdana"/>
-          <w:sz w:val="20"/>
-          <w:szCs w:val="20"/>
-        </w:rPr>
-      </w:pPr>
-    </w:p>
-    <w:p>
-      <w:pPr>
-        <w:rPr>
-          <w:rFonts w:ascii="Verdana" w:eastAsia="Verdana" w:hAnsi="Verdana" w:cs="Verdana"/>
-          <w:sz w:val="20"/>
-          <w:szCs w:val="20"/>
-        </w:rPr>
-      </w:pPr>
-      <w:r>
-        <w:rPr>
-          <w:rFonts w:ascii="Verdana" w:eastAsia="Verdana" w:hAnsi="Verdana" w:cs="Verdana"/>
-          <w:sz w:val="20"/>
-          <w:szCs w:val="20"/>
-        </w:rPr>
-        <w:lastRenderedPageBreak/>
+    </w:p>
+    <w:p>
+      <w:pPr>
+        <w:jc w:val="both"/>
+        <w:rPr>
+          <w:rFonts w:ascii="Verdana" w:eastAsia="Verdana" w:hAnsi="Verdana" w:cs="Verdana"/>
+          <w:sz w:val="20"/>
+          <w:szCs w:val="20"/>
+        </w:rPr>
+      </w:pPr>
+    </w:p>
+    <w:p>
+      <w:pPr>
+        <w:rPr>
+          <w:rFonts w:ascii="Verdana" w:eastAsia="Verdana" w:hAnsi="Verdana" w:cs="Verdana"/>
+          <w:sz w:val="20"/>
+          <w:szCs w:val="20"/>
+        </w:rPr>
+      </w:pPr>
+      <w:r>
+        <w:rPr>
+          <w:rFonts w:ascii="Verdana" w:eastAsia="Verdana" w:hAnsi="Verdana" w:cs="Verdana"/>
+          <w:sz w:val="20"/>
+          <w:szCs w:val="20"/>
+        </w:rPr>
         <w:t>19. We use GitHub for our projects. Do you have experience with any version control software? Please describe the experience and list the different softwares.</w:t>
       </w:r>
     </w:p>
@@ -2846,7 +3139,43 @@
           <w:sz w:val="20"/>
           <w:szCs w:val="20"/>
         </w:rPr>
-        <w:t>Python, Django, NodeJS, HapiJS (as a part of my Internship)</w:t>
+        <w:t xml:space="preserve">Python, Django, </w:t>
+      </w:r>
+      <w:proofErr w:type="spellStart"/>
+      <w:r>
+        <w:rPr>
+          <w:rFonts w:ascii="Verdana" w:hAnsi="Verdana"/>
+          <w:sz w:val="20"/>
+          <w:szCs w:val="20"/>
+        </w:rPr>
+        <w:t>NodeJS</w:t>
+      </w:r>
+      <w:proofErr w:type="spellEnd"/>
+      <w:r>
+        <w:rPr>
+          <w:rFonts w:ascii="Verdana" w:hAnsi="Verdana"/>
+          <w:sz w:val="20"/>
+          <w:szCs w:val="20"/>
+        </w:rPr>
+        <w:t xml:space="preserve">, </w:t>
+      </w:r>
+      <w:proofErr w:type="spellStart"/>
+      <w:r>
+        <w:rPr>
+          <w:rFonts w:ascii="Verdana" w:hAnsi="Verdana"/>
+          <w:sz w:val="20"/>
+          <w:szCs w:val="20"/>
+        </w:rPr>
+        <w:t>HapiJS</w:t>
+      </w:r>
+      <w:proofErr w:type="spellEnd"/>
+      <w:r>
+        <w:rPr>
+          <w:rFonts w:ascii="Verdana" w:hAnsi="Verdana"/>
+          <w:sz w:val="20"/>
+          <w:szCs w:val="20"/>
+        </w:rPr>
+        <w:t xml:space="preserve"> (as a part of my Internship)</w:t>
       </w:r>
       <w:r>
         <w:rPr>
@@ -2915,6 +3244,7 @@
           <w:sz w:val="20"/>
           <w:szCs w:val="20"/>
         </w:rPr>
+        <w:lastRenderedPageBreak/>
         <w:t>I always</w:t>
       </w:r>
       <w:r>
@@ -3669,13 +3999,10 @@
           <w:szCs w:val="20"/>
           <w:shd w:val="clear" w:color="auto" w:fill="FFFFFF"/>
         </w:rPr>
-        <w:t>. I’m working as a Full Stack Developer and have developed various apps in Django, NodeJS, etc.</w:t>
-      </w:r>
-    </w:p>
-    <w:p>
-      <w:pPr>
-        <w:pStyle w:val="ListParagraph"/>
-        <w:jc w:val="both"/>
+        <w:t xml:space="preserve">. I’m working as a Full Stack Developer and have developed various apps in Django, </w:t>
+      </w:r>
+      <w:proofErr w:type="spellStart"/>
+      <w:r>
         <w:rPr>
           <w:rFonts w:ascii="Verdana" w:hAnsi="Verdana" w:cs="Times New Roman"/>
           <w:color w:val="333333"/>
@@ -3683,18 +4010,9 @@
           <w:szCs w:val="20"/>
           <w:shd w:val="clear" w:color="auto" w:fill="FFFFFF"/>
         </w:rPr>
-      </w:pPr>
-    </w:p>
-    <w:p>
-      <w:pPr>
-        <w:pStyle w:val="ListParagraph"/>
-        <w:jc w:val="both"/>
-        <w:rPr>
-          <w:rFonts w:ascii="Verdana" w:eastAsia="Verdana" w:hAnsi="Verdana" w:cs="Verdana"/>
-          <w:sz w:val="20"/>
-          <w:szCs w:val="20"/>
-        </w:rPr>
-      </w:pPr>
+        <w:t>NodeJS</w:t>
+      </w:r>
+      <w:proofErr w:type="spellEnd"/>
       <w:r>
         <w:rPr>
           <w:rFonts w:ascii="Verdana" w:hAnsi="Verdana" w:cs="Times New Roman"/>
@@ -3703,9 +4021,13 @@
           <w:szCs w:val="20"/>
           <w:shd w:val="clear" w:color="auto" w:fill="FFFFFF"/>
         </w:rPr>
-        <w:t>Working at TheSmartLabs I’ve really come to u</w:t>
-      </w:r>
-      <w:r>
+        <w:t>, etc.</w:t>
+      </w:r>
+    </w:p>
+    <w:p>
+      <w:pPr>
+        <w:pStyle w:val="ListParagraph"/>
+        <w:jc w:val="both"/>
         <w:rPr>
           <w:rFonts w:ascii="Verdana" w:hAnsi="Verdana" w:cs="Times New Roman"/>
           <w:color w:val="333333"/>
@@ -3713,8 +4035,18 @@
           <w:szCs w:val="20"/>
           <w:shd w:val="clear" w:color="auto" w:fill="FFFFFF"/>
         </w:rPr>
-        <w:t>nderstand how companies work,</w:t>
-      </w:r>
+      </w:pPr>
+    </w:p>
+    <w:p>
+      <w:pPr>
+        <w:pStyle w:val="ListParagraph"/>
+        <w:jc w:val="both"/>
+        <w:rPr>
+          <w:rFonts w:ascii="Verdana" w:eastAsia="Verdana" w:hAnsi="Verdana" w:cs="Verdana"/>
+          <w:sz w:val="20"/>
+          <w:szCs w:val="20"/>
+        </w:rPr>
+      </w:pPr>
       <w:r>
         <w:rPr>
           <w:rFonts w:ascii="Verdana" w:hAnsi="Verdana" w:cs="Times New Roman"/>
@@ -3723,7 +4055,8 @@
           <w:szCs w:val="20"/>
           <w:shd w:val="clear" w:color="auto" w:fill="FFFFFF"/>
         </w:rPr>
-        <w:t xml:space="preserve"> maintaining timeline</w:t>
+        <w:lastRenderedPageBreak/>
+        <w:t>Working at TheSmartLabs I’ve really come to u</w:t>
       </w:r>
       <w:r>
         <w:rPr>
@@ -3733,7 +4066,7 @@
           <w:szCs w:val="20"/>
           <w:shd w:val="clear" w:color="auto" w:fill="FFFFFF"/>
         </w:rPr>
-        <w:t>s</w:t>
+        <w:t>nderstand how companies work,</w:t>
       </w:r>
       <w:r>
         <w:rPr>
@@ -3743,7 +4076,7 @@
           <w:szCs w:val="20"/>
           <w:shd w:val="clear" w:color="auto" w:fill="FFFFFF"/>
         </w:rPr>
-        <w:t xml:space="preserve"> and to deliver the products to clients in time. Since this is a startup, I’m not just assigned to one type of work, which led me to the opportunity to explore various programming language</w:t>
+        <w:t xml:space="preserve"> maintaining timeline</w:t>
       </w:r>
       <w:r>
         <w:rPr>
@@ -3753,7 +4086,7 @@
           <w:szCs w:val="20"/>
           <w:shd w:val="clear" w:color="auto" w:fill="FFFFFF"/>
         </w:rPr>
-        <w:t>s and concepts which further led</w:t>
+        <w:t>s</w:t>
       </w:r>
       <w:r>
         <w:rPr>
@@ -3763,6 +4096,26 @@
           <w:szCs w:val="20"/>
           <w:shd w:val="clear" w:color="auto" w:fill="FFFFFF"/>
         </w:rPr>
+        <w:t xml:space="preserve"> and to deliver the products to clients in time. Since this is a startup, I’m not just assigned to one type of work, which led me to the opportunity to explore various programming language</w:t>
+      </w:r>
+      <w:r>
+        <w:rPr>
+          <w:rFonts w:ascii="Verdana" w:hAnsi="Verdana" w:cs="Times New Roman"/>
+          <w:color w:val="333333"/>
+          <w:sz w:val="20"/>
+          <w:szCs w:val="20"/>
+          <w:shd w:val="clear" w:color="auto" w:fill="FFFFFF"/>
+        </w:rPr>
+        <w:t>s and concepts which further led</w:t>
+      </w:r>
+      <w:r>
+        <w:rPr>
+          <w:rFonts w:ascii="Verdana" w:hAnsi="Verdana" w:cs="Times New Roman"/>
+          <w:color w:val="333333"/>
+          <w:sz w:val="20"/>
+          <w:szCs w:val="20"/>
+          <w:shd w:val="clear" w:color="auto" w:fill="FFFFFF"/>
+        </w:rPr>
         <w:t xml:space="preserve"> me to develop a refined and a strong skillset.</w:t>
       </w:r>
     </w:p>
@@ -3792,7 +4145,27 @@
           <w:sz w:val="20"/>
           <w:szCs w:val="20"/>
         </w:rPr>
-        <w:t>23. Do you have previous open source experience? (Not including the work mentioned about Systers’ projects contributions.) Tell us what you have done. (i.e. Hacktoberfest, etc.)</w:t>
+        <w:t xml:space="preserve">23. Do you have previous open source experience? (Not including the work mentioned about Systers’ projects contributions.) Tell us what you have done. (i.e. </w:t>
+      </w:r>
+      <w:proofErr w:type="spellStart"/>
+      <w:r>
+        <w:rPr>
+          <w:rFonts w:ascii="Verdana" w:eastAsia="Verdana" w:hAnsi="Verdana" w:cs="Verdana"/>
+          <w:b/>
+          <w:sz w:val="20"/>
+          <w:szCs w:val="20"/>
+        </w:rPr>
+        <w:t>Hacktoberfest</w:t>
+      </w:r>
+      <w:proofErr w:type="spellEnd"/>
+      <w:r>
+        <w:rPr>
+          <w:rFonts w:ascii="Verdana" w:eastAsia="Verdana" w:hAnsi="Verdana" w:cs="Verdana"/>
+          <w:b/>
+          <w:sz w:val="20"/>
+          <w:szCs w:val="20"/>
+        </w:rPr>
+        <w:t>, etc.)</w:t>
       </w:r>
     </w:p>
     <w:p>
@@ -3823,7 +4196,6 @@
           <w:sz w:val="20"/>
           <w:szCs w:val="20"/>
         </w:rPr>
-        <w:lastRenderedPageBreak/>
         <w:t>Yes, I have open source contributions. I’ve contributed for Teammates Organization, Open Medical Record Systems.</w:t>
       </w:r>
     </w:p>
@@ -3927,15 +4299,51 @@
           <w:sz w:val="20"/>
           <w:szCs w:val="20"/>
         </w:rPr>
-        <w:t>I often participate in various Hackerrank contests</w:t>
-      </w:r>
-      <w:r>
-        <w:rPr>
-          <w:rFonts w:ascii="Verdana" w:eastAsia="Verdana" w:hAnsi="Verdana" w:cs="Verdana"/>
-          <w:sz w:val="20"/>
-          <w:szCs w:val="20"/>
-        </w:rPr>
-        <w:t>, Hackerearth competitions</w:t>
+        <w:t xml:space="preserve">I often participate in various </w:t>
+      </w:r>
+      <w:proofErr w:type="spellStart"/>
+      <w:r>
+        <w:rPr>
+          <w:rFonts w:ascii="Verdana" w:eastAsia="Verdana" w:hAnsi="Verdana" w:cs="Verdana"/>
+          <w:sz w:val="20"/>
+          <w:szCs w:val="20"/>
+        </w:rPr>
+        <w:t>Hackerrank</w:t>
+      </w:r>
+      <w:proofErr w:type="spellEnd"/>
+      <w:r>
+        <w:rPr>
+          <w:rFonts w:ascii="Verdana" w:eastAsia="Verdana" w:hAnsi="Verdana" w:cs="Verdana"/>
+          <w:sz w:val="20"/>
+          <w:szCs w:val="20"/>
+        </w:rPr>
+        <w:t xml:space="preserve"> contests</w:t>
+      </w:r>
+      <w:r>
+        <w:rPr>
+          <w:rFonts w:ascii="Verdana" w:eastAsia="Verdana" w:hAnsi="Verdana" w:cs="Verdana"/>
+          <w:sz w:val="20"/>
+          <w:szCs w:val="20"/>
+        </w:rPr>
+        <w:t xml:space="preserve">, </w:t>
+      </w:r>
+      <w:proofErr w:type="spellStart"/>
+      <w:r>
+        <w:rPr>
+          <w:rFonts w:ascii="Verdana" w:eastAsia="Verdana" w:hAnsi="Verdana" w:cs="Verdana"/>
+          <w:sz w:val="20"/>
+          <w:szCs w:val="20"/>
+        </w:rPr>
+        <w:t>Hackerearth</w:t>
+      </w:r>
+      <w:proofErr w:type="spellEnd"/>
+      <w:r>
+        <w:rPr>
+          <w:rFonts w:ascii="Verdana" w:eastAsia="Verdana" w:hAnsi="Verdana" w:cs="Verdana"/>
+          <w:sz w:val="20"/>
+          <w:szCs w:val="20"/>
+        </w:rPr>
+        <w:t xml:space="preserve"> competitions</w:t>
       </w:r>
       <w:r>
         <w:rPr>
@@ -4070,9 +4478,30 @@
           <w:sz w:val="20"/>
           <w:szCs w:val="20"/>
         </w:rPr>
-        <w:t xml:space="preserve"> interview with Maybellin Burgos. Fill out this </w:t>
+        <w:t xml:space="preserve"> interview with </w:t>
+      </w:r>
+      <w:proofErr w:type="spellStart"/>
+      <w:r>
+        <w:rPr>
+          <w:rFonts w:ascii="Verdana" w:eastAsia="Verdana" w:hAnsi="Verdana" w:cs="Verdana"/>
+          <w:b/>
+          <w:sz w:val="20"/>
+          <w:szCs w:val="20"/>
+        </w:rPr>
+        <w:t>Maybellin</w:t>
+      </w:r>
+      <w:proofErr w:type="spellEnd"/>
+      <w:r>
+        <w:rPr>
+          <w:rFonts w:ascii="Verdana" w:eastAsia="Verdana" w:hAnsi="Verdana" w:cs="Verdana"/>
+          <w:b/>
+          <w:sz w:val="20"/>
+          <w:szCs w:val="20"/>
+        </w:rPr>
+        <w:t xml:space="preserve"> Burgos. Fill out this </w:t>
       </w:r>
       <w:hyperlink r:id="rId19">
+        <w:proofErr w:type="spellStart"/>
         <w:r>
           <w:rPr>
             <w:rFonts w:ascii="Verdana" w:eastAsia="Verdana" w:hAnsi="Verdana" w:cs="Verdana"/>
@@ -4084,6 +4513,7 @@
           </w:rPr>
           <w:t>whenisgood</w:t>
         </w:r>
+        <w:proofErr w:type="spellEnd"/>
       </w:hyperlink>
       <w:r>
         <w:rPr>
@@ -4254,6 +4684,95 @@
     </w:lvl>
   </w:abstractNum>
   <w:abstractNum w:abstractNumId="1" w15:restartNumberingAfterBreak="0">
+    <w:nsid w:val="13740449"/>
+    <w:multiLevelType w:val="hybridMultilevel"/>
+    <w:tmpl w:val="3BA6DC8A"/>
+    <w:lvl w:ilvl="0" w:tplc="D8FCF016">
+      <w:start w:val="1"/>
+      <w:numFmt w:val="lowerLetter"/>
+      <w:lvlText w:val="%1."/>
+      <w:lvlJc w:val="left"/>
+      <w:pPr>
+        <w:ind w:left="1080" w:hanging="360"/>
+      </w:pPr>
+      <w:rPr>
+        <w:rFonts w:hint="default"/>
+      </w:rPr>
+    </w:lvl>
+    <w:lvl w:ilvl="1" w:tplc="04090019" w:tentative="1">
+      <w:start w:val="1"/>
+      <w:numFmt w:val="lowerLetter"/>
+      <w:lvlText w:val="%2."/>
+      <w:lvlJc w:val="left"/>
+      <w:pPr>
+        <w:ind w:left="1800" w:hanging="360"/>
+      </w:pPr>
+    </w:lvl>
+    <w:lvl w:ilvl="2" w:tplc="0409001B" w:tentative="1">
+      <w:start w:val="1"/>
+      <w:numFmt w:val="lowerRoman"/>
+      <w:lvlText w:val="%3."/>
+      <w:lvlJc w:val="right"/>
+      <w:pPr>
+        <w:ind w:left="2520" w:hanging="180"/>
+      </w:pPr>
+    </w:lvl>
+    <w:lvl w:ilvl="3" w:tplc="0409000F" w:tentative="1">
+      <w:start w:val="1"/>
+      <w:numFmt w:val="decimal"/>
+      <w:lvlText w:val="%4."/>
+      <w:lvlJc w:val="left"/>
+      <w:pPr>
+        <w:ind w:left="3240" w:hanging="360"/>
+      </w:pPr>
+    </w:lvl>
+    <w:lvl w:ilvl="4" w:tplc="04090019" w:tentative="1">
+      <w:start w:val="1"/>
+      <w:numFmt w:val="lowerLetter"/>
+      <w:lvlText w:val="%5."/>
+      <w:lvlJc w:val="left"/>
+      <w:pPr>
+        <w:ind w:left="3960" w:hanging="360"/>
+      </w:pPr>
+    </w:lvl>
+    <w:lvl w:ilvl="5" w:tplc="0409001B" w:tentative="1">
+      <w:start w:val="1"/>
+      <w:numFmt w:val="lowerRoman"/>
+      <w:lvlText w:val="%6."/>
+      <w:lvlJc w:val="right"/>
+      <w:pPr>
+        <w:ind w:left="4680" w:hanging="180"/>
+      </w:pPr>
+    </w:lvl>
+    <w:lvl w:ilvl="6" w:tplc="0409000F" w:tentative="1">
+      <w:start w:val="1"/>
+      <w:numFmt w:val="decimal"/>
+      <w:lvlText w:val="%7."/>
+      <w:lvlJc w:val="left"/>
+      <w:pPr>
+        <w:ind w:left="5400" w:hanging="360"/>
+      </w:pPr>
+    </w:lvl>
+    <w:lvl w:ilvl="7" w:tplc="04090019" w:tentative="1">
+      <w:start w:val="1"/>
+      <w:numFmt w:val="lowerLetter"/>
+      <w:lvlText w:val="%8."/>
+      <w:lvlJc w:val="left"/>
+      <w:pPr>
+        <w:ind w:left="6120" w:hanging="360"/>
+      </w:pPr>
+    </w:lvl>
+    <w:lvl w:ilvl="8" w:tplc="0409001B" w:tentative="1">
+      <w:start w:val="1"/>
+      <w:numFmt w:val="lowerRoman"/>
+      <w:lvlText w:val="%9."/>
+      <w:lvlJc w:val="right"/>
+      <w:pPr>
+        <w:ind w:left="6840" w:hanging="180"/>
+      </w:pPr>
+    </w:lvl>
+  </w:abstractNum>
+  <w:abstractNum w:abstractNumId="2" w15:restartNumberingAfterBreak="0">
     <w:nsid w:val="1E92751A"/>
     <w:multiLevelType w:val="hybridMultilevel"/>
     <w:tmpl w:val="A1803F16"/>
@@ -4342,7 +4861,7 @@
       </w:pPr>
     </w:lvl>
   </w:abstractNum>
-  <w:abstractNum w:abstractNumId="2" w15:restartNumberingAfterBreak="0">
+  <w:abstractNum w:abstractNumId="3" w15:restartNumberingAfterBreak="0">
     <w:nsid w:val="20E77219"/>
     <w:multiLevelType w:val="hybridMultilevel"/>
     <w:tmpl w:val="F8B01DB0"/>
@@ -4431,7 +4950,7 @@
       </w:pPr>
     </w:lvl>
   </w:abstractNum>
-  <w:abstractNum w:abstractNumId="3" w15:restartNumberingAfterBreak="0">
+  <w:abstractNum w:abstractNumId="4" w15:restartNumberingAfterBreak="0">
     <w:nsid w:val="2DC3527D"/>
     <w:multiLevelType w:val="hybridMultilevel"/>
     <w:tmpl w:val="C19C187E"/>
@@ -4520,7 +5039,7 @@
       </w:pPr>
     </w:lvl>
   </w:abstractNum>
-  <w:abstractNum w:abstractNumId="4" w15:restartNumberingAfterBreak="0">
+  <w:abstractNum w:abstractNumId="5" w15:restartNumberingAfterBreak="0">
     <w:nsid w:val="31B35B8F"/>
     <w:multiLevelType w:val="multilevel"/>
     <w:tmpl w:val="9F6A54DA"/>
@@ -4633,7 +5152,7 @@
       </w:rPr>
     </w:lvl>
   </w:abstractNum>
-  <w:abstractNum w:abstractNumId="5" w15:restartNumberingAfterBreak="0">
+  <w:abstractNum w:abstractNumId="6" w15:restartNumberingAfterBreak="0">
     <w:nsid w:val="3B026E73"/>
     <w:multiLevelType w:val="hybridMultilevel"/>
     <w:tmpl w:val="218EB138"/>
@@ -4722,7 +5241,96 @@
       </w:pPr>
     </w:lvl>
   </w:abstractNum>
-  <w:abstractNum w:abstractNumId="6" w15:restartNumberingAfterBreak="0">
+  <w:abstractNum w:abstractNumId="7" w15:restartNumberingAfterBreak="0">
+    <w:nsid w:val="3D372072"/>
+    <w:multiLevelType w:val="hybridMultilevel"/>
+    <w:tmpl w:val="7A0C9042"/>
+    <w:lvl w:ilvl="0" w:tplc="04090015">
+      <w:start w:val="1"/>
+      <w:numFmt w:val="upperLetter"/>
+      <w:lvlText w:val="%1."/>
+      <w:lvlJc w:val="left"/>
+      <w:pPr>
+        <w:ind w:left="720" w:hanging="360"/>
+      </w:pPr>
+      <w:rPr>
+        <w:rFonts w:hint="default"/>
+      </w:rPr>
+    </w:lvl>
+    <w:lvl w:ilvl="1" w:tplc="04090019" w:tentative="1">
+      <w:start w:val="1"/>
+      <w:numFmt w:val="lowerLetter"/>
+      <w:lvlText w:val="%2."/>
+      <w:lvlJc w:val="left"/>
+      <w:pPr>
+        <w:ind w:left="1440" w:hanging="360"/>
+      </w:pPr>
+    </w:lvl>
+    <w:lvl w:ilvl="2" w:tplc="0409001B" w:tentative="1">
+      <w:start w:val="1"/>
+      <w:numFmt w:val="lowerRoman"/>
+      <w:lvlText w:val="%3."/>
+      <w:lvlJc w:val="right"/>
+      <w:pPr>
+        <w:ind w:left="2160" w:hanging="180"/>
+      </w:pPr>
+    </w:lvl>
+    <w:lvl w:ilvl="3" w:tplc="0409000F" w:tentative="1">
+      <w:start w:val="1"/>
+      <w:numFmt w:val="decimal"/>
+      <w:lvlText w:val="%4."/>
+      <w:lvlJc w:val="left"/>
+      <w:pPr>
+        <w:ind w:left="2880" w:hanging="360"/>
+      </w:pPr>
+    </w:lvl>
+    <w:lvl w:ilvl="4" w:tplc="04090019" w:tentative="1">
+      <w:start w:val="1"/>
+      <w:numFmt w:val="lowerLetter"/>
+      <w:lvlText w:val="%5."/>
+      <w:lvlJc w:val="left"/>
+      <w:pPr>
+        <w:ind w:left="3600" w:hanging="360"/>
+      </w:pPr>
+    </w:lvl>
+    <w:lvl w:ilvl="5" w:tplc="0409001B" w:tentative="1">
+      <w:start w:val="1"/>
+      <w:numFmt w:val="lowerRoman"/>
+      <w:lvlText w:val="%6."/>
+      <w:lvlJc w:val="right"/>
+      <w:pPr>
+        <w:ind w:left="4320" w:hanging="180"/>
+      </w:pPr>
+    </w:lvl>
+    <w:lvl w:ilvl="6" w:tplc="0409000F" w:tentative="1">
+      <w:start w:val="1"/>
+      <w:numFmt w:val="decimal"/>
+      <w:lvlText w:val="%7."/>
+      <w:lvlJc w:val="left"/>
+      <w:pPr>
+        <w:ind w:left="5040" w:hanging="360"/>
+      </w:pPr>
+    </w:lvl>
+    <w:lvl w:ilvl="7" w:tplc="04090019" w:tentative="1">
+      <w:start w:val="1"/>
+      <w:numFmt w:val="lowerLetter"/>
+      <w:lvlText w:val="%8."/>
+      <w:lvlJc w:val="left"/>
+      <w:pPr>
+        <w:ind w:left="5760" w:hanging="360"/>
+      </w:pPr>
+    </w:lvl>
+    <w:lvl w:ilvl="8" w:tplc="0409001B" w:tentative="1">
+      <w:start w:val="1"/>
+      <w:numFmt w:val="lowerRoman"/>
+      <w:lvlText w:val="%9."/>
+      <w:lvlJc w:val="right"/>
+      <w:pPr>
+        <w:ind w:left="6480" w:hanging="180"/>
+      </w:pPr>
+    </w:lvl>
+  </w:abstractNum>
+  <w:abstractNum w:abstractNumId="8" w15:restartNumberingAfterBreak="0">
     <w:nsid w:val="4E2D6353"/>
     <w:multiLevelType w:val="hybridMultilevel"/>
     <w:tmpl w:val="564C25C6"/>
@@ -4811,7 +5419,7 @@
       </w:pPr>
     </w:lvl>
   </w:abstractNum>
-  <w:abstractNum w:abstractNumId="7" w15:restartNumberingAfterBreak="0">
+  <w:abstractNum w:abstractNumId="9" w15:restartNumberingAfterBreak="0">
     <w:nsid w:val="53EE08EA"/>
     <w:multiLevelType w:val="hybridMultilevel"/>
     <w:tmpl w:val="C782843E"/>
@@ -4901,7 +5509,7 @@
       </w:pPr>
     </w:lvl>
   </w:abstractNum>
-  <w:abstractNum w:abstractNumId="8" w15:restartNumberingAfterBreak="0">
+  <w:abstractNum w:abstractNumId="10" w15:restartNumberingAfterBreak="0">
     <w:nsid w:val="5C445991"/>
     <w:multiLevelType w:val="hybridMultilevel"/>
     <w:tmpl w:val="9FE4721A"/>
@@ -4991,7 +5599,7 @@
       </w:pPr>
     </w:lvl>
   </w:abstractNum>
-  <w:abstractNum w:abstractNumId="9" w15:restartNumberingAfterBreak="0">
+  <w:abstractNum w:abstractNumId="11" w15:restartNumberingAfterBreak="0">
     <w:nsid w:val="61A413BC"/>
     <w:multiLevelType w:val="hybridMultilevel"/>
     <w:tmpl w:val="B21ED54E"/>
@@ -5080,7 +5688,7 @@
       </w:pPr>
     </w:lvl>
   </w:abstractNum>
-  <w:abstractNum w:abstractNumId="10" w15:restartNumberingAfterBreak="0">
+  <w:abstractNum w:abstractNumId="12" w15:restartNumberingAfterBreak="0">
     <w:nsid w:val="62860A93"/>
     <w:multiLevelType w:val="hybridMultilevel"/>
     <w:tmpl w:val="245C31DC"/>
@@ -5169,7 +5777,7 @@
       </w:pPr>
     </w:lvl>
   </w:abstractNum>
-  <w:abstractNum w:abstractNumId="11" w15:restartNumberingAfterBreak="0">
+  <w:abstractNum w:abstractNumId="13" w15:restartNumberingAfterBreak="0">
     <w:nsid w:val="667728FA"/>
     <w:multiLevelType w:val="hybridMultilevel"/>
     <w:tmpl w:val="D68EA4CC"/>
@@ -5258,7 +5866,7 @@
       </w:pPr>
     </w:lvl>
   </w:abstractNum>
-  <w:abstractNum w:abstractNumId="12" w15:restartNumberingAfterBreak="0">
+  <w:abstractNum w:abstractNumId="14" w15:restartNumberingAfterBreak="0">
     <w:nsid w:val="731546F1"/>
     <w:multiLevelType w:val="hybridMultilevel"/>
     <w:tmpl w:val="668A29E8"/>
@@ -5347,7 +5955,7 @@
       </w:pPr>
     </w:lvl>
   </w:abstractNum>
-  <w:abstractNum w:abstractNumId="13" w15:restartNumberingAfterBreak="0">
+  <w:abstractNum w:abstractNumId="15" w15:restartNumberingAfterBreak="0">
     <w:nsid w:val="751A2980"/>
     <w:multiLevelType w:val="hybridMultilevel"/>
     <w:tmpl w:val="16CE4D1E"/>
@@ -5436,47 +6044,237 @@
       </w:pPr>
     </w:lvl>
   </w:abstractNum>
+  <w:abstractNum w:abstractNumId="16" w15:restartNumberingAfterBreak="0">
+    <w:nsid w:val="7B577A20"/>
+    <w:multiLevelType w:val="hybridMultilevel"/>
+    <w:tmpl w:val="6C8CB13C"/>
+    <w:lvl w:ilvl="0" w:tplc="04090015">
+      <w:start w:val="1"/>
+      <w:numFmt w:val="upperLetter"/>
+      <w:lvlText w:val="%1."/>
+      <w:lvlJc w:val="left"/>
+      <w:pPr>
+        <w:ind w:left="720" w:hanging="360"/>
+      </w:pPr>
+      <w:rPr>
+        <w:rFonts w:hint="default"/>
+      </w:rPr>
+    </w:lvl>
+    <w:lvl w:ilvl="1" w:tplc="04090019" w:tentative="1">
+      <w:start w:val="1"/>
+      <w:numFmt w:val="lowerLetter"/>
+      <w:lvlText w:val="%2."/>
+      <w:lvlJc w:val="left"/>
+      <w:pPr>
+        <w:ind w:left="1440" w:hanging="360"/>
+      </w:pPr>
+    </w:lvl>
+    <w:lvl w:ilvl="2" w:tplc="0409001B" w:tentative="1">
+      <w:start w:val="1"/>
+      <w:numFmt w:val="lowerRoman"/>
+      <w:lvlText w:val="%3."/>
+      <w:lvlJc w:val="right"/>
+      <w:pPr>
+        <w:ind w:left="2160" w:hanging="180"/>
+      </w:pPr>
+    </w:lvl>
+    <w:lvl w:ilvl="3" w:tplc="0409000F" w:tentative="1">
+      <w:start w:val="1"/>
+      <w:numFmt w:val="decimal"/>
+      <w:lvlText w:val="%4."/>
+      <w:lvlJc w:val="left"/>
+      <w:pPr>
+        <w:ind w:left="2880" w:hanging="360"/>
+      </w:pPr>
+    </w:lvl>
+    <w:lvl w:ilvl="4" w:tplc="04090019" w:tentative="1">
+      <w:start w:val="1"/>
+      <w:numFmt w:val="lowerLetter"/>
+      <w:lvlText w:val="%5."/>
+      <w:lvlJc w:val="left"/>
+      <w:pPr>
+        <w:ind w:left="3600" w:hanging="360"/>
+      </w:pPr>
+    </w:lvl>
+    <w:lvl w:ilvl="5" w:tplc="0409001B" w:tentative="1">
+      <w:start w:val="1"/>
+      <w:numFmt w:val="lowerRoman"/>
+      <w:lvlText w:val="%6."/>
+      <w:lvlJc w:val="right"/>
+      <w:pPr>
+        <w:ind w:left="4320" w:hanging="180"/>
+      </w:pPr>
+    </w:lvl>
+    <w:lvl w:ilvl="6" w:tplc="0409000F" w:tentative="1">
+      <w:start w:val="1"/>
+      <w:numFmt w:val="decimal"/>
+      <w:lvlText w:val="%7."/>
+      <w:lvlJc w:val="left"/>
+      <w:pPr>
+        <w:ind w:left="5040" w:hanging="360"/>
+      </w:pPr>
+    </w:lvl>
+    <w:lvl w:ilvl="7" w:tplc="04090019" w:tentative="1">
+      <w:start w:val="1"/>
+      <w:numFmt w:val="lowerLetter"/>
+      <w:lvlText w:val="%8."/>
+      <w:lvlJc w:val="left"/>
+      <w:pPr>
+        <w:ind w:left="5760" w:hanging="360"/>
+      </w:pPr>
+    </w:lvl>
+    <w:lvl w:ilvl="8" w:tplc="0409001B" w:tentative="1">
+      <w:start w:val="1"/>
+      <w:numFmt w:val="lowerRoman"/>
+      <w:lvlText w:val="%9."/>
+      <w:lvlJc w:val="right"/>
+      <w:pPr>
+        <w:ind w:left="6480" w:hanging="180"/>
+      </w:pPr>
+    </w:lvl>
+  </w:abstractNum>
+  <w:abstractNum w:abstractNumId="17" w15:restartNumberingAfterBreak="0">
+    <w:nsid w:val="7FCD2D8F"/>
+    <w:multiLevelType w:val="hybridMultilevel"/>
+    <w:tmpl w:val="ED880E26"/>
+    <w:lvl w:ilvl="0" w:tplc="98C2CFBC">
+      <w:start w:val="1"/>
+      <w:numFmt w:val="lowerLetter"/>
+      <w:lvlText w:val="%1."/>
+      <w:lvlJc w:val="left"/>
+      <w:pPr>
+        <w:ind w:left="1080" w:hanging="360"/>
+      </w:pPr>
+      <w:rPr>
+        <w:rFonts w:hint="default"/>
+      </w:rPr>
+    </w:lvl>
+    <w:lvl w:ilvl="1" w:tplc="04090019" w:tentative="1">
+      <w:start w:val="1"/>
+      <w:numFmt w:val="lowerLetter"/>
+      <w:lvlText w:val="%2."/>
+      <w:lvlJc w:val="left"/>
+      <w:pPr>
+        <w:ind w:left="1800" w:hanging="360"/>
+      </w:pPr>
+    </w:lvl>
+    <w:lvl w:ilvl="2" w:tplc="0409001B" w:tentative="1">
+      <w:start w:val="1"/>
+      <w:numFmt w:val="lowerRoman"/>
+      <w:lvlText w:val="%3."/>
+      <w:lvlJc w:val="right"/>
+      <w:pPr>
+        <w:ind w:left="2520" w:hanging="180"/>
+      </w:pPr>
+    </w:lvl>
+    <w:lvl w:ilvl="3" w:tplc="0409000F" w:tentative="1">
+      <w:start w:val="1"/>
+      <w:numFmt w:val="decimal"/>
+      <w:lvlText w:val="%4."/>
+      <w:lvlJc w:val="left"/>
+      <w:pPr>
+        <w:ind w:left="3240" w:hanging="360"/>
+      </w:pPr>
+    </w:lvl>
+    <w:lvl w:ilvl="4" w:tplc="04090019" w:tentative="1">
+      <w:start w:val="1"/>
+      <w:numFmt w:val="lowerLetter"/>
+      <w:lvlText w:val="%5."/>
+      <w:lvlJc w:val="left"/>
+      <w:pPr>
+        <w:ind w:left="3960" w:hanging="360"/>
+      </w:pPr>
+    </w:lvl>
+    <w:lvl w:ilvl="5" w:tplc="0409001B" w:tentative="1">
+      <w:start w:val="1"/>
+      <w:numFmt w:val="lowerRoman"/>
+      <w:lvlText w:val="%6."/>
+      <w:lvlJc w:val="right"/>
+      <w:pPr>
+        <w:ind w:left="4680" w:hanging="180"/>
+      </w:pPr>
+    </w:lvl>
+    <w:lvl w:ilvl="6" w:tplc="0409000F" w:tentative="1">
+      <w:start w:val="1"/>
+      <w:numFmt w:val="decimal"/>
+      <w:lvlText w:val="%7."/>
+      <w:lvlJc w:val="left"/>
+      <w:pPr>
+        <w:ind w:left="5400" w:hanging="360"/>
+      </w:pPr>
+    </w:lvl>
+    <w:lvl w:ilvl="7" w:tplc="04090019" w:tentative="1">
+      <w:start w:val="1"/>
+      <w:numFmt w:val="lowerLetter"/>
+      <w:lvlText w:val="%8."/>
+      <w:lvlJc w:val="left"/>
+      <w:pPr>
+        <w:ind w:left="6120" w:hanging="360"/>
+      </w:pPr>
+    </w:lvl>
+    <w:lvl w:ilvl="8" w:tplc="0409001B" w:tentative="1">
+      <w:start w:val="1"/>
+      <w:numFmt w:val="lowerRoman"/>
+      <w:lvlText w:val="%9."/>
+      <w:lvlJc w:val="right"/>
+      <w:pPr>
+        <w:ind w:left="6840" w:hanging="180"/>
+      </w:pPr>
+    </w:lvl>
+  </w:abstractNum>
   <w:num w:numId="1">
-    <w:abstractNumId w:val="4"/>
+    <w:abstractNumId w:val="5"/>
   </w:num>
   <w:num w:numId="2">
     <w:abstractNumId w:val="0"/>
   </w:num>
   <w:num w:numId="3">
+    <w:abstractNumId w:val="14"/>
+  </w:num>
+  <w:num w:numId="4">
+    <w:abstractNumId w:val="11"/>
+  </w:num>
+  <w:num w:numId="5">
+    <w:abstractNumId w:val="3"/>
+  </w:num>
+  <w:num w:numId="6">
     <w:abstractNumId w:val="12"/>
   </w:num>
-  <w:num w:numId="4">
+  <w:num w:numId="7">
+    <w:abstractNumId w:val="2"/>
+  </w:num>
+  <w:num w:numId="8">
+    <w:abstractNumId w:val="13"/>
+  </w:num>
+  <w:num w:numId="9">
+    <w:abstractNumId w:val="10"/>
+  </w:num>
+  <w:num w:numId="10">
     <w:abstractNumId w:val="9"/>
   </w:num>
-  <w:num w:numId="5">
-    <w:abstractNumId w:val="2"/>
-  </w:num>
-  <w:num w:numId="6">
-    <w:abstractNumId w:val="10"/>
-  </w:num>
-  <w:num w:numId="7">
-    <w:abstractNumId w:val="1"/>
-  </w:num>
-  <w:num w:numId="8">
-    <w:abstractNumId w:val="11"/>
-  </w:num>
-  <w:num w:numId="9">
+  <w:num w:numId="11">
     <w:abstractNumId w:val="8"/>
   </w:num>
-  <w:num w:numId="10">
+  <w:num w:numId="12">
+    <w:abstractNumId w:val="4"/>
+  </w:num>
+  <w:num w:numId="13">
+    <w:abstractNumId w:val="6"/>
+  </w:num>
+  <w:num w:numId="14">
+    <w:abstractNumId w:val="15"/>
+  </w:num>
+  <w:num w:numId="15">
+    <w:abstractNumId w:val="16"/>
+  </w:num>
+  <w:num w:numId="16">
     <w:abstractNumId w:val="7"/>
   </w:num>
-  <w:num w:numId="11">
-    <w:abstractNumId w:val="6"/>
+  <w:num w:numId="17">
+    <w:abstractNumId w:val="17"/>
   </w:num>
-  <w:num w:numId="12">
-    <w:abstractNumId w:val="3"/>
-  </w:num>
-  <w:num w:numId="13">
-    <w:abstractNumId w:val="5"/>
-  </w:num>
-  <w:num w:numId="14">
-    <w:abstractNumId w:val="13"/>
+  <w:num w:numId="18">
+    <w:abstractNumId w:val="1"/>
   </w:num>
 </w:numbering>
 </file>

</xml_diff>